<commit_message>
upload the final version
</commit_message>
<xml_diff>
--- a/Milestone1/tft.docx
+++ b/Milestone1/tft.docx
@@ -23,6 +23,12 @@
     </w:p>
     <w:p>
       <w:pPr>
+        <w:pStyle w:val="a3"/>
+        <w:numPr>
+          <w:ilvl w:val="0"/>
+          <w:numId w:val="5"/>
+        </w:numPr>
+        <w:ind w:firstLineChars="0"/>
         <w:rPr>
           <w:b/>
           <w:sz w:val="28"/>
@@ -404,6 +410,16 @@
     </w:p>
     <w:p>
       <w:pPr>
+        <w:widowControl/>
+        <w:jc w:val="left"/>
+      </w:pPr>
+      <w:r>
+        <w:br w:type="page"/>
+      </w:r>
+    </w:p>
+    <w:p/>
+    <w:p>
+      <w:pPr>
         <w:pStyle w:val="a3"/>
         <w:numPr>
           <w:ilvl w:val="0"/>
@@ -425,7 +441,6 @@
           <w:rFonts w:hint="eastAsia"/>
           <w:noProof/>
         </w:rPr>
-        <w:lastRenderedPageBreak/>
         <w:drawing>
           <wp:inline distT="0" distB="0" distL="0" distR="0">
             <wp:extent cx="4916020" cy="3353564"/>
@@ -477,1256 +492,31 @@
           <w:numId w:val="2"/>
         </w:numPr>
         <w:ind w:firstLineChars="0"/>
-      </w:pPr>
-      <w:r>
-        <w:rPr>
-          <w:rFonts w:hint="eastAsia"/>
-        </w:rPr>
-        <w:t>这个题目没看懂，需要问老师确定。</w:t>
-      </w:r>
-    </w:p>
-    <w:p>
-      <w:pPr>
-        <w:rPr>
-          <w:b/>
-          <w:sz w:val="28"/>
-        </w:rPr>
-      </w:pPr>
-      <w:r>
-        <w:rPr>
-          <w:rFonts w:hint="eastAsia"/>
-          <w:b/>
-          <w:sz w:val="28"/>
-        </w:rPr>
-        <w:t>Dealing with missing values, outliers</w:t>
-      </w:r>
-      <w:r>
-        <w:rPr>
-          <w:rFonts w:hint="eastAsia"/>
-          <w:b/>
-          <w:sz w:val="28"/>
-        </w:rPr>
-        <w:t>：</w:t>
-      </w:r>
-    </w:p>
-    <w:p>
-      <w:pPr>
-        <w:pStyle w:val="a3"/>
-        <w:numPr>
-          <w:ilvl w:val="0"/>
-          <w:numId w:val="4"/>
-        </w:numPr>
-        <w:ind w:firstLineChars="0"/>
-      </w:pPr>
-      <w:r>
-        <w:rPr>
-          <w:rFonts w:hint="eastAsia"/>
-        </w:rPr>
-        <w:t>The number of each missing values</w:t>
-      </w:r>
-      <w:r>
-        <w:rPr>
-          <w:rFonts w:hint="eastAsia"/>
-        </w:rPr>
-        <w:t xml:space="preserve"> in each variables</w:t>
-      </w:r>
-      <w:r>
-        <w:rPr>
-          <w:rFonts w:hint="eastAsia"/>
-        </w:rPr>
-        <w:t xml:space="preserve"> is shown in the following chart.</w:t>
-      </w:r>
-    </w:p>
-    <w:tbl>
-      <w:tblPr>
-        <w:tblStyle w:val="ab"/>
-        <w:tblW w:w="0" w:type="auto"/>
-        <w:tblInd w:w="780" w:type="dxa"/>
-        <w:tblLook w:val="04A0" w:firstRow="1" w:lastRow="0" w:firstColumn="1" w:lastColumn="0" w:noHBand="0" w:noVBand="1"/>
-      </w:tblPr>
-      <w:tblGrid>
-        <w:gridCol w:w="2638"/>
-        <w:gridCol w:w="2529"/>
-        <w:gridCol w:w="2575"/>
-      </w:tblGrid>
-      <w:tr>
-        <w:tc>
-          <w:tcPr>
-            <w:tcW w:w="2840" w:type="dxa"/>
-          </w:tcPr>
-          <w:p>
-            <w:pPr>
-              <w:pStyle w:val="a3"/>
-              <w:ind w:firstLineChars="0" w:firstLine="0"/>
-            </w:pPr>
-            <w:r>
-              <w:rPr>
-                <w:rFonts w:hint="eastAsia"/>
-              </w:rPr>
-              <w:t>Attribute Name</w:t>
-            </w:r>
-          </w:p>
-        </w:tc>
-        <w:tc>
-          <w:tcPr>
-            <w:tcW w:w="2841" w:type="dxa"/>
-          </w:tcPr>
-          <w:p>
-            <w:pPr>
-              <w:pStyle w:val="a3"/>
-              <w:ind w:firstLineChars="0" w:firstLine="0"/>
-            </w:pPr>
-            <w:r>
-              <w:rPr>
-                <w:rFonts w:hint="eastAsia"/>
-              </w:rPr>
-              <w:t>Number of Missing Values</w:t>
-            </w:r>
-          </w:p>
-        </w:tc>
-        <w:tc>
-          <w:tcPr>
-            <w:tcW w:w="2841" w:type="dxa"/>
-          </w:tcPr>
-          <w:p>
-            <w:pPr>
-              <w:pStyle w:val="a3"/>
-              <w:ind w:firstLineChars="0" w:firstLine="0"/>
-            </w:pPr>
-            <w:r>
-              <w:rPr>
-                <w:rFonts w:hint="eastAsia"/>
-              </w:rPr>
-              <w:t>Description</w:t>
-            </w:r>
-          </w:p>
-        </w:tc>
-      </w:tr>
-      <w:tr>
-        <w:tc>
-          <w:tcPr>
-            <w:tcW w:w="2840" w:type="dxa"/>
-          </w:tcPr>
-          <w:p>
-            <w:pPr>
-              <w:pStyle w:val="a3"/>
-              <w:ind w:firstLineChars="0" w:firstLine="0"/>
-            </w:pPr>
-            <w:r>
-              <w:rPr>
-                <w:rFonts w:hint="eastAsia"/>
-              </w:rPr>
-              <w:t>bedrooms</w:t>
-            </w:r>
-          </w:p>
-        </w:tc>
-        <w:tc>
-          <w:tcPr>
-            <w:tcW w:w="2841" w:type="dxa"/>
-          </w:tcPr>
-          <w:p>
-            <w:pPr>
-              <w:pStyle w:val="a3"/>
-              <w:ind w:firstLineChars="0" w:firstLine="0"/>
-            </w:pPr>
-            <w:r>
-              <w:rPr>
-                <w:rFonts w:hint="eastAsia"/>
-              </w:rPr>
-              <w:t>0</w:t>
-            </w:r>
-          </w:p>
-        </w:tc>
-        <w:tc>
-          <w:tcPr>
-            <w:tcW w:w="2841" w:type="dxa"/>
-          </w:tcPr>
-          <w:p>
-            <w:pPr>
-              <w:pStyle w:val="a3"/>
-              <w:ind w:firstLineChars="0" w:firstLine="0"/>
-            </w:pPr>
-          </w:p>
-        </w:tc>
-      </w:tr>
-      <w:tr>
-        <w:tc>
-          <w:tcPr>
-            <w:tcW w:w="2840" w:type="dxa"/>
-          </w:tcPr>
-          <w:p>
-            <w:pPr>
-              <w:pStyle w:val="a3"/>
-              <w:ind w:firstLineChars="0" w:firstLine="0"/>
-            </w:pPr>
-            <w:r>
-              <w:rPr>
-                <w:rFonts w:hint="eastAsia"/>
-              </w:rPr>
-              <w:t>bathrooms</w:t>
-            </w:r>
-          </w:p>
-        </w:tc>
-        <w:tc>
-          <w:tcPr>
-            <w:tcW w:w="2841" w:type="dxa"/>
-          </w:tcPr>
-          <w:p>
-            <w:pPr>
-              <w:pStyle w:val="a3"/>
-              <w:ind w:firstLineChars="0" w:firstLine="0"/>
-            </w:pPr>
-            <w:r>
-              <w:rPr>
-                <w:rFonts w:hint="eastAsia"/>
-              </w:rPr>
-              <w:t>0</w:t>
-            </w:r>
-          </w:p>
-        </w:tc>
-        <w:tc>
-          <w:tcPr>
-            <w:tcW w:w="2841" w:type="dxa"/>
-          </w:tcPr>
-          <w:p>
-            <w:pPr>
-              <w:pStyle w:val="a3"/>
-              <w:ind w:firstLineChars="0" w:firstLine="0"/>
-            </w:pPr>
-          </w:p>
-        </w:tc>
-      </w:tr>
-      <w:tr>
-        <w:tc>
-          <w:tcPr>
-            <w:tcW w:w="2840" w:type="dxa"/>
-          </w:tcPr>
-          <w:p>
-            <w:pPr>
-              <w:pStyle w:val="a3"/>
-              <w:ind w:firstLineChars="0" w:firstLine="0"/>
-            </w:pPr>
-            <w:proofErr w:type="spellStart"/>
-            <w:r>
-              <w:rPr>
-                <w:rFonts w:hint="eastAsia"/>
-              </w:rPr>
-              <w:t>building_id</w:t>
-            </w:r>
-            <w:proofErr w:type="spellEnd"/>
-          </w:p>
-        </w:tc>
-        <w:tc>
-          <w:tcPr>
-            <w:tcW w:w="2841" w:type="dxa"/>
-          </w:tcPr>
-          <w:p>
-            <w:pPr>
-              <w:pStyle w:val="a3"/>
-              <w:ind w:firstLineChars="0" w:firstLine="0"/>
-            </w:pPr>
-            <w:r>
-              <w:rPr>
-                <w:rFonts w:hint="eastAsia"/>
-              </w:rPr>
-              <w:t>8286</w:t>
-            </w:r>
-          </w:p>
-        </w:tc>
-        <w:tc>
-          <w:tcPr>
-            <w:tcW w:w="2841" w:type="dxa"/>
-          </w:tcPr>
-          <w:p>
-            <w:pPr>
-              <w:pStyle w:val="a3"/>
-              <w:ind w:firstLineChars="0" w:firstLine="0"/>
-            </w:pPr>
-            <w:r>
-              <w:t>B</w:t>
-            </w:r>
-            <w:r>
-              <w:rPr>
-                <w:rFonts w:hint="eastAsia"/>
-              </w:rPr>
-              <w:t>uilding id is 0</w:t>
-            </w:r>
-          </w:p>
-        </w:tc>
-      </w:tr>
-      <w:tr>
-        <w:tc>
-          <w:tcPr>
-            <w:tcW w:w="2840" w:type="dxa"/>
-          </w:tcPr>
-          <w:p>
-            <w:pPr>
-              <w:pStyle w:val="a3"/>
-              <w:ind w:firstLineChars="0" w:firstLine="0"/>
-            </w:pPr>
-            <w:r>
-              <w:rPr>
-                <w:rFonts w:hint="eastAsia"/>
-              </w:rPr>
-              <w:t>created</w:t>
-            </w:r>
-          </w:p>
-        </w:tc>
-        <w:tc>
-          <w:tcPr>
-            <w:tcW w:w="2841" w:type="dxa"/>
-          </w:tcPr>
-          <w:p>
-            <w:pPr>
-              <w:pStyle w:val="a3"/>
-              <w:ind w:firstLineChars="0" w:firstLine="0"/>
-            </w:pPr>
-            <w:r>
-              <w:rPr>
-                <w:rFonts w:hint="eastAsia"/>
-              </w:rPr>
-              <w:t>0</w:t>
-            </w:r>
-          </w:p>
-        </w:tc>
-        <w:tc>
-          <w:tcPr>
-            <w:tcW w:w="2841" w:type="dxa"/>
-          </w:tcPr>
-          <w:p>
-            <w:pPr>
-              <w:pStyle w:val="a3"/>
-              <w:ind w:firstLineChars="0" w:firstLine="0"/>
-            </w:pPr>
-          </w:p>
-        </w:tc>
-      </w:tr>
-      <w:tr>
-        <w:tc>
-          <w:tcPr>
-            <w:tcW w:w="2840" w:type="dxa"/>
-          </w:tcPr>
-          <w:p>
-            <w:pPr>
-              <w:pStyle w:val="a3"/>
-              <w:ind w:firstLineChars="0" w:firstLine="0"/>
-            </w:pPr>
-            <w:r>
-              <w:t>description</w:t>
-            </w:r>
-          </w:p>
-        </w:tc>
-        <w:tc>
-          <w:tcPr>
-            <w:tcW w:w="2841" w:type="dxa"/>
-          </w:tcPr>
-          <w:p>
-            <w:pPr>
-              <w:pStyle w:val="a3"/>
-              <w:ind w:firstLineChars="0" w:firstLine="0"/>
-            </w:pPr>
-            <w:r>
-              <w:rPr>
-                <w:rFonts w:hint="eastAsia"/>
-              </w:rPr>
-              <w:t>1685</w:t>
-            </w:r>
-          </w:p>
-        </w:tc>
-        <w:tc>
-          <w:tcPr>
-            <w:tcW w:w="2841" w:type="dxa"/>
-          </w:tcPr>
-          <w:p>
-            <w:pPr>
-              <w:pStyle w:val="a3"/>
-              <w:ind w:firstLineChars="0" w:firstLine="0"/>
-            </w:pPr>
-            <w:r>
-              <w:t>N</w:t>
-            </w:r>
-            <w:r>
-              <w:rPr>
-                <w:rFonts w:hint="eastAsia"/>
-              </w:rPr>
-              <w:t>o description</w:t>
-            </w:r>
-          </w:p>
-        </w:tc>
-      </w:tr>
-      <w:tr>
-        <w:tc>
-          <w:tcPr>
-            <w:tcW w:w="2840" w:type="dxa"/>
-          </w:tcPr>
-          <w:p>
-            <w:pPr>
-              <w:pStyle w:val="a3"/>
-              <w:ind w:firstLineChars="0" w:firstLine="0"/>
-            </w:pPr>
-            <w:proofErr w:type="spellStart"/>
-            <w:r>
-              <w:rPr>
-                <w:rFonts w:hint="eastAsia"/>
-              </w:rPr>
-              <w:t>display_adderss</w:t>
-            </w:r>
-            <w:proofErr w:type="spellEnd"/>
-          </w:p>
-        </w:tc>
-        <w:tc>
-          <w:tcPr>
-            <w:tcW w:w="2841" w:type="dxa"/>
-          </w:tcPr>
-          <w:p>
-            <w:pPr>
-              <w:pStyle w:val="a3"/>
-              <w:ind w:firstLineChars="0" w:firstLine="0"/>
-            </w:pPr>
-            <w:r>
-              <w:rPr>
-                <w:rFonts w:hint="eastAsia"/>
-              </w:rPr>
-              <w:t>137</w:t>
-            </w:r>
-          </w:p>
-        </w:tc>
-        <w:tc>
-          <w:tcPr>
-            <w:tcW w:w="2841" w:type="dxa"/>
-          </w:tcPr>
-          <w:p>
-            <w:pPr>
-              <w:pStyle w:val="a3"/>
-              <w:ind w:firstLineChars="0" w:firstLine="0"/>
-            </w:pPr>
-            <w:r>
-              <w:rPr>
-                <w:rFonts w:hint="eastAsia"/>
-              </w:rPr>
-              <w:t>No address</w:t>
-            </w:r>
-          </w:p>
-        </w:tc>
-      </w:tr>
-      <w:tr>
-        <w:tc>
-          <w:tcPr>
-            <w:tcW w:w="2840" w:type="dxa"/>
-          </w:tcPr>
-          <w:p>
-            <w:pPr>
-              <w:pStyle w:val="a3"/>
-              <w:ind w:firstLineChars="0" w:firstLine="0"/>
-            </w:pPr>
-            <w:r>
-              <w:rPr>
-                <w:rFonts w:hint="eastAsia"/>
-              </w:rPr>
-              <w:t>features</w:t>
-            </w:r>
-          </w:p>
-        </w:tc>
-        <w:tc>
-          <w:tcPr>
-            <w:tcW w:w="2841" w:type="dxa"/>
-          </w:tcPr>
-          <w:p>
-            <w:pPr>
-              <w:pStyle w:val="a3"/>
-              <w:ind w:firstLineChars="0" w:firstLine="0"/>
-            </w:pPr>
-            <w:r>
-              <w:rPr>
-                <w:rFonts w:hint="eastAsia"/>
-              </w:rPr>
-              <w:t>3218</w:t>
-            </w:r>
-          </w:p>
-        </w:tc>
-        <w:tc>
-          <w:tcPr>
-            <w:tcW w:w="2841" w:type="dxa"/>
-          </w:tcPr>
-          <w:p>
-            <w:pPr>
-              <w:pStyle w:val="a3"/>
-              <w:ind w:firstLineChars="0" w:firstLine="0"/>
-            </w:pPr>
-            <w:r>
-              <w:rPr>
-                <w:rFonts w:hint="eastAsia"/>
-              </w:rPr>
-              <w:t xml:space="preserve">No </w:t>
-            </w:r>
-            <w:r>
-              <w:t>features</w:t>
-            </w:r>
-          </w:p>
-        </w:tc>
-      </w:tr>
-      <w:tr>
-        <w:tc>
-          <w:tcPr>
-            <w:tcW w:w="2840" w:type="dxa"/>
-          </w:tcPr>
-          <w:p>
-            <w:pPr>
-              <w:pStyle w:val="a3"/>
-              <w:ind w:firstLineChars="0" w:firstLine="0"/>
-            </w:pPr>
-            <w:r>
-              <w:rPr>
-                <w:rFonts w:hint="eastAsia"/>
-              </w:rPr>
-              <w:t>latitude</w:t>
-            </w:r>
-          </w:p>
-        </w:tc>
-        <w:tc>
-          <w:tcPr>
-            <w:tcW w:w="2841" w:type="dxa"/>
-          </w:tcPr>
-          <w:p>
-            <w:pPr>
-              <w:pStyle w:val="a3"/>
-              <w:ind w:firstLineChars="0" w:firstLine="0"/>
-            </w:pPr>
-            <w:r>
-              <w:rPr>
-                <w:rFonts w:hint="eastAsia"/>
-              </w:rPr>
-              <w:t>12</w:t>
-            </w:r>
-          </w:p>
-        </w:tc>
-        <w:tc>
-          <w:tcPr>
-            <w:tcW w:w="2841" w:type="dxa"/>
-          </w:tcPr>
-          <w:p>
-            <w:pPr>
-              <w:pStyle w:val="a3"/>
-              <w:ind w:firstLineChars="0" w:firstLine="0"/>
-            </w:pPr>
-            <w:r>
-              <w:t>L</w:t>
-            </w:r>
-            <w:r>
-              <w:rPr>
-                <w:rFonts w:hint="eastAsia"/>
-              </w:rPr>
-              <w:t>atitude is 0</w:t>
-            </w:r>
-          </w:p>
-        </w:tc>
-      </w:tr>
-      <w:tr>
-        <w:tc>
-          <w:tcPr>
-            <w:tcW w:w="2840" w:type="dxa"/>
-          </w:tcPr>
-          <w:p>
-            <w:pPr>
-              <w:pStyle w:val="a3"/>
-              <w:ind w:firstLineChars="0" w:firstLine="0"/>
-            </w:pPr>
-            <w:proofErr w:type="spellStart"/>
-            <w:r>
-              <w:rPr>
-                <w:rFonts w:hint="eastAsia"/>
-              </w:rPr>
-              <w:t>listing_id</w:t>
-            </w:r>
-            <w:proofErr w:type="spellEnd"/>
-          </w:p>
-        </w:tc>
-        <w:tc>
-          <w:tcPr>
-            <w:tcW w:w="2841" w:type="dxa"/>
-          </w:tcPr>
-          <w:p>
-            <w:pPr>
-              <w:pStyle w:val="a3"/>
-              <w:ind w:firstLineChars="0" w:firstLine="0"/>
-            </w:pPr>
-            <w:r>
-              <w:rPr>
-                <w:rFonts w:hint="eastAsia"/>
-              </w:rPr>
-              <w:t>0</w:t>
-            </w:r>
-          </w:p>
-        </w:tc>
-        <w:tc>
-          <w:tcPr>
-            <w:tcW w:w="2841" w:type="dxa"/>
-          </w:tcPr>
-          <w:p>
-            <w:pPr>
-              <w:pStyle w:val="a3"/>
-              <w:ind w:firstLineChars="0" w:firstLine="0"/>
-            </w:pPr>
-          </w:p>
-        </w:tc>
-      </w:tr>
-      <w:tr>
-        <w:tc>
-          <w:tcPr>
-            <w:tcW w:w="2840" w:type="dxa"/>
-          </w:tcPr>
-          <w:p>
-            <w:pPr>
-              <w:pStyle w:val="a3"/>
-              <w:ind w:firstLineChars="0" w:firstLine="0"/>
-            </w:pPr>
-            <w:r>
-              <w:rPr>
-                <w:rFonts w:hint="eastAsia"/>
-              </w:rPr>
-              <w:t>longitude</w:t>
-            </w:r>
-          </w:p>
-        </w:tc>
-        <w:tc>
-          <w:tcPr>
-            <w:tcW w:w="2841" w:type="dxa"/>
-          </w:tcPr>
-          <w:p>
-            <w:pPr>
-              <w:pStyle w:val="a3"/>
-              <w:ind w:firstLineChars="0" w:firstLine="0"/>
-            </w:pPr>
-            <w:r>
-              <w:rPr>
-                <w:rFonts w:hint="eastAsia"/>
-              </w:rPr>
-              <w:t>12</w:t>
-            </w:r>
-          </w:p>
-        </w:tc>
-        <w:tc>
-          <w:tcPr>
-            <w:tcW w:w="2841" w:type="dxa"/>
-          </w:tcPr>
-          <w:p>
-            <w:pPr>
-              <w:pStyle w:val="a3"/>
-              <w:ind w:firstLineChars="0" w:firstLine="0"/>
-            </w:pPr>
-            <w:r>
-              <w:t>L</w:t>
-            </w:r>
-            <w:r>
-              <w:rPr>
-                <w:rFonts w:hint="eastAsia"/>
-              </w:rPr>
-              <w:t>ongitude is 0</w:t>
-            </w:r>
-          </w:p>
-        </w:tc>
-      </w:tr>
-      <w:tr>
-        <w:tc>
-          <w:tcPr>
-            <w:tcW w:w="2840" w:type="dxa"/>
-          </w:tcPr>
-          <w:p>
-            <w:pPr>
-              <w:pStyle w:val="a3"/>
-              <w:ind w:firstLineChars="0" w:firstLine="0"/>
-            </w:pPr>
-            <w:proofErr w:type="spellStart"/>
-            <w:r>
-              <w:rPr>
-                <w:rFonts w:hint="eastAsia"/>
-              </w:rPr>
-              <w:t>manager_id</w:t>
-            </w:r>
-            <w:proofErr w:type="spellEnd"/>
-          </w:p>
-        </w:tc>
-        <w:tc>
-          <w:tcPr>
-            <w:tcW w:w="2841" w:type="dxa"/>
-          </w:tcPr>
-          <w:p>
-            <w:pPr>
-              <w:pStyle w:val="a3"/>
-              <w:ind w:firstLineChars="0" w:firstLine="0"/>
-            </w:pPr>
-            <w:r>
-              <w:rPr>
-                <w:rFonts w:hint="eastAsia"/>
-              </w:rPr>
-              <w:t>0</w:t>
-            </w:r>
-          </w:p>
-        </w:tc>
-        <w:tc>
-          <w:tcPr>
-            <w:tcW w:w="2841" w:type="dxa"/>
-          </w:tcPr>
-          <w:p>
-            <w:pPr>
-              <w:pStyle w:val="a3"/>
-              <w:ind w:firstLineChars="0" w:firstLine="0"/>
-            </w:pPr>
-          </w:p>
-        </w:tc>
-      </w:tr>
-      <w:tr>
-        <w:tc>
-          <w:tcPr>
-            <w:tcW w:w="2840" w:type="dxa"/>
-          </w:tcPr>
-          <w:p>
-            <w:pPr>
-              <w:pStyle w:val="a3"/>
-              <w:ind w:firstLineChars="0" w:firstLine="0"/>
-            </w:pPr>
-            <w:r>
-              <w:rPr>
-                <w:rFonts w:hint="eastAsia"/>
-              </w:rPr>
-              <w:t>photos</w:t>
-            </w:r>
-          </w:p>
-        </w:tc>
-        <w:tc>
-          <w:tcPr>
-            <w:tcW w:w="2841" w:type="dxa"/>
-          </w:tcPr>
-          <w:p>
-            <w:pPr>
-              <w:pStyle w:val="a3"/>
-              <w:ind w:firstLineChars="0" w:firstLine="0"/>
-            </w:pPr>
-            <w:r>
-              <w:rPr>
-                <w:rFonts w:hint="eastAsia"/>
-              </w:rPr>
-              <w:t>3615</w:t>
-            </w:r>
-          </w:p>
-        </w:tc>
-        <w:tc>
-          <w:tcPr>
-            <w:tcW w:w="2841" w:type="dxa"/>
-          </w:tcPr>
-          <w:p>
-            <w:pPr>
-              <w:pStyle w:val="a3"/>
-              <w:ind w:firstLineChars="0" w:firstLine="0"/>
-            </w:pPr>
-            <w:r>
-              <w:rPr>
-                <w:rFonts w:hint="eastAsia"/>
-              </w:rPr>
-              <w:t>No photos</w:t>
-            </w:r>
-          </w:p>
-        </w:tc>
-      </w:tr>
-      <w:tr>
-        <w:tc>
-          <w:tcPr>
-            <w:tcW w:w="2840" w:type="dxa"/>
-          </w:tcPr>
-          <w:p>
-            <w:pPr>
-              <w:pStyle w:val="a3"/>
-              <w:ind w:firstLineChars="0" w:firstLine="0"/>
-            </w:pPr>
-            <w:r>
-              <w:rPr>
-                <w:rFonts w:hint="eastAsia"/>
-              </w:rPr>
-              <w:t>price</w:t>
-            </w:r>
-          </w:p>
-        </w:tc>
-        <w:tc>
-          <w:tcPr>
-            <w:tcW w:w="2841" w:type="dxa"/>
-          </w:tcPr>
-          <w:p>
-            <w:pPr>
-              <w:pStyle w:val="a3"/>
-              <w:ind w:firstLineChars="0" w:firstLine="0"/>
-            </w:pPr>
-            <w:r>
-              <w:rPr>
-                <w:rFonts w:hint="eastAsia"/>
-              </w:rPr>
-              <w:t>0</w:t>
-            </w:r>
-          </w:p>
-        </w:tc>
-        <w:tc>
-          <w:tcPr>
-            <w:tcW w:w="2841" w:type="dxa"/>
-          </w:tcPr>
-          <w:p>
-            <w:pPr>
-              <w:pStyle w:val="a3"/>
-              <w:ind w:firstLineChars="0" w:firstLine="0"/>
-            </w:pPr>
-          </w:p>
-        </w:tc>
-      </w:tr>
-      <w:tr>
-        <w:tc>
-          <w:tcPr>
-            <w:tcW w:w="2840" w:type="dxa"/>
-          </w:tcPr>
-          <w:p>
-            <w:pPr>
-              <w:pStyle w:val="a3"/>
-              <w:ind w:firstLineChars="0" w:firstLine="0"/>
-            </w:pPr>
-            <w:proofErr w:type="spellStart"/>
-            <w:r>
-              <w:rPr>
-                <w:rFonts w:hint="eastAsia"/>
-              </w:rPr>
-              <w:t>street_address</w:t>
-            </w:r>
-            <w:proofErr w:type="spellEnd"/>
-          </w:p>
-        </w:tc>
-        <w:tc>
-          <w:tcPr>
-            <w:tcW w:w="2841" w:type="dxa"/>
-          </w:tcPr>
-          <w:p>
-            <w:pPr>
-              <w:pStyle w:val="a3"/>
-              <w:ind w:firstLineChars="0" w:firstLine="0"/>
-            </w:pPr>
-            <w:r>
-              <w:rPr>
-                <w:rFonts w:hint="eastAsia"/>
-              </w:rPr>
-              <w:t>10</w:t>
-            </w:r>
-          </w:p>
-        </w:tc>
-        <w:tc>
-          <w:tcPr>
-            <w:tcW w:w="2841" w:type="dxa"/>
-          </w:tcPr>
-          <w:p>
-            <w:pPr>
-              <w:pStyle w:val="a3"/>
-              <w:ind w:firstLineChars="0" w:firstLine="0"/>
-            </w:pPr>
-            <w:r>
-              <w:t>N</w:t>
-            </w:r>
-            <w:r>
-              <w:rPr>
-                <w:rFonts w:hint="eastAsia"/>
-              </w:rPr>
-              <w:t>o address</w:t>
-            </w:r>
-          </w:p>
-        </w:tc>
-      </w:tr>
-      <w:tr>
-        <w:tc>
-          <w:tcPr>
-            <w:tcW w:w="2840" w:type="dxa"/>
-          </w:tcPr>
-          <w:p>
-            <w:pPr>
-              <w:pStyle w:val="a3"/>
-              <w:ind w:firstLineChars="0" w:firstLine="0"/>
-            </w:pPr>
-            <w:proofErr w:type="spellStart"/>
-            <w:r>
-              <w:t>I</w:t>
-            </w:r>
-            <w:r>
-              <w:rPr>
-                <w:rFonts w:hint="eastAsia"/>
-              </w:rPr>
-              <w:t>nterest_level</w:t>
-            </w:r>
-            <w:proofErr w:type="spellEnd"/>
-          </w:p>
-        </w:tc>
-        <w:tc>
-          <w:tcPr>
-            <w:tcW w:w="2841" w:type="dxa"/>
-          </w:tcPr>
-          <w:p>
-            <w:pPr>
-              <w:pStyle w:val="a3"/>
-              <w:ind w:firstLineChars="0" w:firstLine="0"/>
-            </w:pPr>
-            <w:r>
-              <w:rPr>
-                <w:rFonts w:hint="eastAsia"/>
-              </w:rPr>
-              <w:t>0</w:t>
-            </w:r>
-          </w:p>
-        </w:tc>
-        <w:tc>
-          <w:tcPr>
-            <w:tcW w:w="2841" w:type="dxa"/>
-          </w:tcPr>
-          <w:p>
-            <w:pPr>
-              <w:pStyle w:val="a3"/>
-              <w:ind w:firstLineChars="0" w:firstLine="0"/>
-            </w:pPr>
-          </w:p>
-        </w:tc>
-      </w:tr>
-    </w:tbl>
-    <w:p>
-      <w:pPr>
-        <w:pStyle w:val="a3"/>
-        <w:ind w:left="780" w:firstLineChars="0" w:firstLine="0"/>
-      </w:pPr>
-    </w:p>
-    <w:p>
-      <w:pPr>
-        <w:pStyle w:val="a3"/>
-        <w:ind w:left="780" w:firstLineChars="0" w:firstLine="0"/>
-      </w:pPr>
-    </w:p>
-    <w:p>
-      <w:pPr>
-        <w:pStyle w:val="a3"/>
-        <w:numPr>
-          <w:ilvl w:val="0"/>
-          <w:numId w:val="4"/>
-        </w:numPr>
-        <w:ind w:firstLineChars="0"/>
-      </w:pPr>
-      <w:r>
-        <w:rPr>
-          <w:rFonts w:hint="eastAsia"/>
-        </w:rPr>
-        <w:t>The number of outliers in some variables is shown in the following chart.</w:t>
-      </w:r>
-    </w:p>
-    <w:tbl>
-      <w:tblPr>
-        <w:tblStyle w:val="ab"/>
-        <w:tblW w:w="0" w:type="auto"/>
-        <w:tblInd w:w="780" w:type="dxa"/>
-        <w:tblLook w:val="04A0" w:firstRow="1" w:lastRow="0" w:firstColumn="1" w:lastColumn="0" w:noHBand="0" w:noVBand="1"/>
-      </w:tblPr>
-      <w:tblGrid>
-        <w:gridCol w:w="3913"/>
-        <w:gridCol w:w="3829"/>
-      </w:tblGrid>
-      <w:tr>
-        <w:tc>
-          <w:tcPr>
-            <w:tcW w:w="3913" w:type="dxa"/>
-          </w:tcPr>
-          <w:p>
-            <w:pPr>
-              <w:pStyle w:val="a3"/>
-              <w:ind w:firstLineChars="0" w:firstLine="0"/>
-            </w:pPr>
-            <w:r>
-              <w:rPr>
-                <w:rFonts w:hint="eastAsia"/>
-              </w:rPr>
-              <w:t>Attribute Name</w:t>
-            </w:r>
-          </w:p>
-        </w:tc>
-        <w:tc>
-          <w:tcPr>
-            <w:tcW w:w="3829" w:type="dxa"/>
-          </w:tcPr>
-          <w:p>
-            <w:pPr>
-              <w:pStyle w:val="a3"/>
-              <w:ind w:firstLineChars="0" w:firstLine="0"/>
-            </w:pPr>
-            <w:r>
-              <w:rPr>
-                <w:rFonts w:hint="eastAsia"/>
-              </w:rPr>
-              <w:t>Number of Outliers</w:t>
-            </w:r>
-          </w:p>
-        </w:tc>
-      </w:tr>
-      <w:tr>
-        <w:tc>
-          <w:tcPr>
-            <w:tcW w:w="3913" w:type="dxa"/>
-          </w:tcPr>
-          <w:p>
-            <w:pPr>
-              <w:pStyle w:val="a3"/>
-              <w:ind w:firstLineChars="0" w:firstLine="0"/>
-            </w:pPr>
-            <w:r>
-              <w:rPr>
-                <w:rFonts w:hint="eastAsia"/>
-              </w:rPr>
-              <w:t>bedrooms</w:t>
-            </w:r>
-          </w:p>
-        </w:tc>
-        <w:tc>
-          <w:tcPr>
-            <w:tcW w:w="3829" w:type="dxa"/>
-          </w:tcPr>
-          <w:p>
-            <w:pPr>
-              <w:pStyle w:val="a3"/>
-              <w:ind w:firstLineChars="0" w:firstLine="0"/>
-            </w:pPr>
-            <w:r>
-              <w:rPr>
-                <w:rFonts w:hint="eastAsia"/>
-              </w:rPr>
-              <w:t>0</w:t>
-            </w:r>
-          </w:p>
-        </w:tc>
-      </w:tr>
-      <w:tr>
-        <w:tc>
-          <w:tcPr>
-            <w:tcW w:w="3913" w:type="dxa"/>
-          </w:tcPr>
-          <w:p>
-            <w:pPr>
-              <w:pStyle w:val="a3"/>
-              <w:ind w:firstLineChars="0" w:firstLine="0"/>
-            </w:pPr>
-            <w:r>
-              <w:rPr>
-                <w:rFonts w:hint="eastAsia"/>
-              </w:rPr>
-              <w:t>bathrooms</w:t>
-            </w:r>
-          </w:p>
-        </w:tc>
-        <w:tc>
-          <w:tcPr>
-            <w:tcW w:w="3829" w:type="dxa"/>
-          </w:tcPr>
-          <w:p>
-            <w:pPr>
-              <w:pStyle w:val="a3"/>
-              <w:ind w:firstLineChars="0" w:firstLine="0"/>
-            </w:pPr>
-            <w:r>
-              <w:rPr>
-                <w:rFonts w:hint="eastAsia"/>
-              </w:rPr>
-              <w:t>0</w:t>
-            </w:r>
-          </w:p>
-        </w:tc>
-      </w:tr>
-      <w:tr>
-        <w:tc>
-          <w:tcPr>
-            <w:tcW w:w="3913" w:type="dxa"/>
-          </w:tcPr>
-          <w:p>
-            <w:pPr>
-              <w:pStyle w:val="a3"/>
-              <w:ind w:firstLineChars="0" w:firstLine="0"/>
-            </w:pPr>
-            <w:r>
-              <w:rPr>
-                <w:rFonts w:hint="eastAsia"/>
-              </w:rPr>
-              <w:lastRenderedPageBreak/>
-              <w:t>latitude</w:t>
-            </w:r>
-          </w:p>
-        </w:tc>
-        <w:tc>
-          <w:tcPr>
-            <w:tcW w:w="3829" w:type="dxa"/>
-          </w:tcPr>
-          <w:p>
-            <w:pPr>
-              <w:pStyle w:val="a3"/>
-              <w:ind w:firstLineChars="0" w:firstLine="0"/>
-            </w:pPr>
-            <w:r>
-              <w:rPr>
-                <w:rFonts w:hint="eastAsia"/>
-              </w:rPr>
-              <w:t>3</w:t>
-            </w:r>
-            <w:r>
-              <w:t>8</w:t>
-            </w:r>
-          </w:p>
-        </w:tc>
-      </w:tr>
-      <w:tr>
-        <w:tc>
-          <w:tcPr>
-            <w:tcW w:w="3913" w:type="dxa"/>
-          </w:tcPr>
-          <w:p>
-            <w:pPr>
-              <w:pStyle w:val="a3"/>
-              <w:ind w:firstLineChars="0" w:firstLine="0"/>
-            </w:pPr>
-            <w:r>
-              <w:rPr>
-                <w:rFonts w:hint="eastAsia"/>
-              </w:rPr>
-              <w:t>longitude</w:t>
-            </w:r>
-          </w:p>
-        </w:tc>
-        <w:tc>
-          <w:tcPr>
-            <w:tcW w:w="3829" w:type="dxa"/>
-          </w:tcPr>
-          <w:p>
-            <w:pPr>
-              <w:pStyle w:val="a3"/>
-              <w:ind w:firstLineChars="0" w:firstLine="0"/>
-            </w:pPr>
-            <w:r>
-              <w:rPr>
-                <w:rFonts w:hint="eastAsia"/>
-              </w:rPr>
-              <w:t>1</w:t>
-            </w:r>
-            <w:r>
-              <w:t>6</w:t>
-            </w:r>
-          </w:p>
-        </w:tc>
-      </w:tr>
-      <w:tr>
-        <w:tc>
-          <w:tcPr>
-            <w:tcW w:w="3913" w:type="dxa"/>
-          </w:tcPr>
-          <w:p>
-            <w:pPr>
-              <w:pStyle w:val="a3"/>
-              <w:ind w:firstLineChars="0" w:firstLine="0"/>
-            </w:pPr>
-            <w:r>
-              <w:rPr>
-                <w:rFonts w:hint="eastAsia"/>
-              </w:rPr>
-              <w:t>price</w:t>
-            </w:r>
-          </w:p>
-        </w:tc>
-        <w:tc>
-          <w:tcPr>
-            <w:tcW w:w="3829" w:type="dxa"/>
-          </w:tcPr>
-          <w:p>
-            <w:pPr>
-              <w:pStyle w:val="a3"/>
-              <w:ind w:firstLineChars="0" w:firstLine="0"/>
-            </w:pPr>
-            <w:r>
-              <w:rPr>
-                <w:rFonts w:hint="eastAsia"/>
-              </w:rPr>
-              <w:t>4</w:t>
-            </w:r>
-          </w:p>
-        </w:tc>
-      </w:tr>
-    </w:tbl>
-    <w:p>
-      <w:pPr>
-        <w:pStyle w:val="a3"/>
-        <w:ind w:left="780" w:firstLineChars="0" w:firstLine="0"/>
-      </w:pPr>
-      <w:r>
-        <w:rPr>
-          <w:rFonts w:hint="eastAsia"/>
-        </w:rPr>
-        <w:t>F</w:t>
-      </w:r>
-      <w:r>
-        <w:t>o</w:t>
-      </w:r>
-      <w:r>
-        <w:rPr>
-          <w:rFonts w:hint="eastAsia"/>
-        </w:rPr>
-        <w:t xml:space="preserve">r </w:t>
-      </w:r>
-      <w:proofErr w:type="spellStart"/>
-      <w:r>
-        <w:rPr>
-          <w:rFonts w:hint="eastAsia"/>
-        </w:rPr>
-        <w:t>interest_level</w:t>
-      </w:r>
-      <w:proofErr w:type="spellEnd"/>
-      <w:r>
-        <w:rPr>
-          <w:rFonts w:hint="eastAsia"/>
-        </w:rPr>
-        <w:t>, all values are among high, medium and low.</w:t>
-      </w:r>
-    </w:p>
-    <w:p>
-      <w:pPr>
-        <w:pStyle w:val="a3"/>
-        <w:ind w:left="780" w:firstLineChars="0" w:firstLine="0"/>
-      </w:pPr>
-      <w:r>
-        <w:rPr>
-          <w:rFonts w:hint="eastAsia"/>
-        </w:rPr>
-        <w:t xml:space="preserve">For other </w:t>
-      </w:r>
-      <w:r>
-        <w:t>attribute</w:t>
-      </w:r>
-      <w:r>
-        <w:rPr>
-          <w:rFonts w:hint="eastAsia"/>
-        </w:rPr>
-        <w:t xml:space="preserve">s, they are not </w:t>
-      </w:r>
-      <w:r>
-        <w:t>comparable</w:t>
-      </w:r>
-      <w:r>
-        <w:rPr>
-          <w:rFonts w:hint="eastAsia"/>
-        </w:rPr>
-        <w:t xml:space="preserve">, so outlier detection is not </w:t>
-      </w:r>
-      <w:r>
-        <w:t>meaning</w:t>
-      </w:r>
-      <w:r>
-        <w:rPr>
-          <w:rFonts w:hint="eastAsia"/>
-        </w:rPr>
-        <w:t>ful for them.</w:t>
-      </w:r>
-    </w:p>
-    <w:p>
-      <w:pPr>
-        <w:pStyle w:val="a3"/>
-        <w:ind w:left="780" w:firstLineChars="0" w:firstLine="0"/>
+        <w:rPr>
+          <w:rFonts w:hint="eastAsia"/>
+        </w:rPr>
+      </w:pPr>
+      <w:r>
+        <w:t>P</w:t>
+      </w:r>
+      <w:r>
+        <w:rPr>
+          <w:rFonts w:hint="eastAsia"/>
+        </w:rPr>
+        <w:t>ropo</w:t>
+      </w:r>
+      <w:r>
+        <w:t>rtion of target variable values:</w:t>
+      </w:r>
+    </w:p>
+    <w:p>
+      <w:pPr>
+        <w:widowControl/>
+        <w:ind w:firstLine="420"/>
+        <w:jc w:val="left"/>
+        <w:rPr>
+          <w:rFonts w:hint="eastAsia"/>
+        </w:rPr>
       </w:pPr>
       <w:r>
         <w:rPr>
@@ -1734,9 +524,9 @@
         </w:rPr>
         <w:drawing>
           <wp:inline distT="0" distB="0" distL="0" distR="0">
-            <wp:extent cx="4598448" cy="3353564"/>
+            <wp:extent cx="3010586" cy="2934369"/>
             <wp:effectExtent l="0" t="0" r="0" b="0"/>
-            <wp:docPr id="6" name="图片 6"/>
+            <wp:docPr id="19" name="图片 19"/>
             <wp:cNvGraphicFramePr>
               <a:graphicFrameLocks xmlns:a="http://schemas.openxmlformats.org/drawingml/2006/main" noChangeAspect="1"/>
             </wp:cNvGraphicFramePr>
@@ -1744,7 +534,7 @@
               <a:graphicData uri="http://schemas.openxmlformats.org/drawingml/2006/picture">
                 <pic:pic xmlns:pic="http://schemas.openxmlformats.org/drawingml/2006/picture">
                   <pic:nvPicPr>
-                    <pic:cNvPr id="6" name="bath.png"/>
+                    <pic:cNvPr id="19" name="interest.png"/>
                     <pic:cNvPicPr/>
                   </pic:nvPicPr>
                   <pic:blipFill>
@@ -1762,7 +552,7 @@
                   <pic:spPr>
                     <a:xfrm>
                       <a:off x="0" y="0"/>
-                      <a:ext cx="4598448" cy="3353564"/>
+                      <a:ext cx="3010586" cy="2934369"/>
                     </a:xfrm>
                     <a:prstGeom prst="rect">
                       <a:avLst/>
@@ -1775,6 +565,1427 @@
         </w:drawing>
       </w:r>
       <w:r>
+        <w:br w:type="page"/>
+      </w:r>
+    </w:p>
+    <w:p>
+      <w:pPr>
+        <w:pStyle w:val="a3"/>
+        <w:numPr>
+          <w:ilvl w:val="0"/>
+          <w:numId w:val="5"/>
+        </w:numPr>
+        <w:ind w:firstLineChars="0"/>
+        <w:rPr>
+          <w:b/>
+          <w:sz w:val="28"/>
+        </w:rPr>
+      </w:pPr>
+      <w:r>
+        <w:rPr>
+          <w:rFonts w:hint="eastAsia"/>
+          <w:b/>
+          <w:sz w:val="28"/>
+        </w:rPr>
+        <w:lastRenderedPageBreak/>
+        <w:t>Dealing with missing values, outliers</w:t>
+      </w:r>
+      <w:r>
+        <w:rPr>
+          <w:rFonts w:hint="eastAsia"/>
+          <w:b/>
+          <w:sz w:val="28"/>
+        </w:rPr>
+        <w:t>：</w:t>
+      </w:r>
+    </w:p>
+    <w:p>
+      <w:pPr>
+        <w:pStyle w:val="a3"/>
+        <w:numPr>
+          <w:ilvl w:val="0"/>
+          <w:numId w:val="4"/>
+        </w:numPr>
+        <w:ind w:firstLineChars="0"/>
+      </w:pPr>
+      <w:r>
+        <w:rPr>
+          <w:rFonts w:hint="eastAsia"/>
+        </w:rPr>
+        <w:t>The number of each missing values</w:t>
+      </w:r>
+      <w:r>
+        <w:rPr>
+          <w:rFonts w:hint="eastAsia"/>
+        </w:rPr>
+        <w:t xml:space="preserve"> in each variables</w:t>
+      </w:r>
+      <w:r>
+        <w:rPr>
+          <w:rFonts w:hint="eastAsia"/>
+        </w:rPr>
+        <w:t xml:space="preserve"> is shown in the following chart.</w:t>
+      </w:r>
+    </w:p>
+    <w:tbl>
+      <w:tblPr>
+        <w:tblStyle w:val="ab"/>
+        <w:tblW w:w="0" w:type="auto"/>
+        <w:tblInd w:w="780" w:type="dxa"/>
+        <w:tblLook w:val="04A0" w:firstRow="1" w:lastRow="0" w:firstColumn="1" w:lastColumn="0" w:noHBand="0" w:noVBand="1"/>
+      </w:tblPr>
+      <w:tblGrid>
+        <w:gridCol w:w="2638"/>
+        <w:gridCol w:w="2529"/>
+        <w:gridCol w:w="2575"/>
+      </w:tblGrid>
+      <w:tr>
+        <w:tc>
+          <w:tcPr>
+            <w:tcW w:w="2840" w:type="dxa"/>
+          </w:tcPr>
+          <w:p>
+            <w:pPr>
+              <w:pStyle w:val="a3"/>
+              <w:ind w:firstLineChars="0" w:firstLine="0"/>
+            </w:pPr>
+            <w:r>
+              <w:rPr>
+                <w:rFonts w:hint="eastAsia"/>
+              </w:rPr>
+              <w:t>Attribute Name</w:t>
+            </w:r>
+          </w:p>
+        </w:tc>
+        <w:tc>
+          <w:tcPr>
+            <w:tcW w:w="2841" w:type="dxa"/>
+          </w:tcPr>
+          <w:p>
+            <w:pPr>
+              <w:pStyle w:val="a3"/>
+              <w:ind w:firstLineChars="0" w:firstLine="0"/>
+            </w:pPr>
+            <w:r>
+              <w:rPr>
+                <w:rFonts w:hint="eastAsia"/>
+              </w:rPr>
+              <w:t>Number of Missing Values</w:t>
+            </w:r>
+          </w:p>
+        </w:tc>
+        <w:tc>
+          <w:tcPr>
+            <w:tcW w:w="2841" w:type="dxa"/>
+          </w:tcPr>
+          <w:p>
+            <w:pPr>
+              <w:pStyle w:val="a3"/>
+              <w:ind w:firstLineChars="0" w:firstLine="0"/>
+            </w:pPr>
+            <w:r>
+              <w:rPr>
+                <w:rFonts w:hint="eastAsia"/>
+              </w:rPr>
+              <w:t>Description</w:t>
+            </w:r>
+          </w:p>
+        </w:tc>
+      </w:tr>
+      <w:tr>
+        <w:tc>
+          <w:tcPr>
+            <w:tcW w:w="2840" w:type="dxa"/>
+          </w:tcPr>
+          <w:p>
+            <w:pPr>
+              <w:pStyle w:val="a3"/>
+              <w:ind w:firstLineChars="0" w:firstLine="0"/>
+            </w:pPr>
+            <w:r>
+              <w:rPr>
+                <w:rFonts w:hint="eastAsia"/>
+              </w:rPr>
+              <w:t>bedrooms</w:t>
+            </w:r>
+          </w:p>
+        </w:tc>
+        <w:tc>
+          <w:tcPr>
+            <w:tcW w:w="2841" w:type="dxa"/>
+          </w:tcPr>
+          <w:p>
+            <w:pPr>
+              <w:pStyle w:val="a3"/>
+              <w:ind w:firstLineChars="0" w:firstLine="0"/>
+            </w:pPr>
+            <w:r>
+              <w:rPr>
+                <w:rFonts w:hint="eastAsia"/>
+              </w:rPr>
+              <w:t>0</w:t>
+            </w:r>
+          </w:p>
+        </w:tc>
+        <w:tc>
+          <w:tcPr>
+            <w:tcW w:w="2841" w:type="dxa"/>
+          </w:tcPr>
+          <w:p>
+            <w:pPr>
+              <w:pStyle w:val="a3"/>
+              <w:ind w:firstLineChars="0" w:firstLine="0"/>
+            </w:pPr>
+          </w:p>
+        </w:tc>
+      </w:tr>
+      <w:tr>
+        <w:tc>
+          <w:tcPr>
+            <w:tcW w:w="2840" w:type="dxa"/>
+          </w:tcPr>
+          <w:p>
+            <w:pPr>
+              <w:pStyle w:val="a3"/>
+              <w:ind w:firstLineChars="0" w:firstLine="0"/>
+            </w:pPr>
+            <w:r>
+              <w:rPr>
+                <w:rFonts w:hint="eastAsia"/>
+              </w:rPr>
+              <w:t>bathrooms</w:t>
+            </w:r>
+          </w:p>
+        </w:tc>
+        <w:tc>
+          <w:tcPr>
+            <w:tcW w:w="2841" w:type="dxa"/>
+          </w:tcPr>
+          <w:p>
+            <w:pPr>
+              <w:pStyle w:val="a3"/>
+              <w:ind w:firstLineChars="0" w:firstLine="0"/>
+            </w:pPr>
+            <w:r>
+              <w:rPr>
+                <w:rFonts w:hint="eastAsia"/>
+              </w:rPr>
+              <w:t>0</w:t>
+            </w:r>
+          </w:p>
+        </w:tc>
+        <w:tc>
+          <w:tcPr>
+            <w:tcW w:w="2841" w:type="dxa"/>
+          </w:tcPr>
+          <w:p>
+            <w:pPr>
+              <w:pStyle w:val="a3"/>
+              <w:ind w:firstLineChars="0" w:firstLine="0"/>
+            </w:pPr>
+          </w:p>
+        </w:tc>
+      </w:tr>
+      <w:tr>
+        <w:tc>
+          <w:tcPr>
+            <w:tcW w:w="2840" w:type="dxa"/>
+          </w:tcPr>
+          <w:p>
+            <w:pPr>
+              <w:pStyle w:val="a3"/>
+              <w:ind w:firstLineChars="0" w:firstLine="0"/>
+            </w:pPr>
+            <w:proofErr w:type="spellStart"/>
+            <w:r>
+              <w:rPr>
+                <w:rFonts w:hint="eastAsia"/>
+              </w:rPr>
+              <w:t>building_id</w:t>
+            </w:r>
+            <w:proofErr w:type="spellEnd"/>
+          </w:p>
+        </w:tc>
+        <w:tc>
+          <w:tcPr>
+            <w:tcW w:w="2841" w:type="dxa"/>
+          </w:tcPr>
+          <w:p>
+            <w:pPr>
+              <w:pStyle w:val="a3"/>
+              <w:ind w:firstLineChars="0" w:firstLine="0"/>
+            </w:pPr>
+            <w:r>
+              <w:rPr>
+                <w:rFonts w:hint="eastAsia"/>
+              </w:rPr>
+              <w:t>8286</w:t>
+            </w:r>
+          </w:p>
+        </w:tc>
+        <w:tc>
+          <w:tcPr>
+            <w:tcW w:w="2841" w:type="dxa"/>
+          </w:tcPr>
+          <w:p>
+            <w:pPr>
+              <w:pStyle w:val="a3"/>
+              <w:ind w:firstLineChars="0" w:firstLine="0"/>
+            </w:pPr>
+            <w:r>
+              <w:t>B</w:t>
+            </w:r>
+            <w:r>
+              <w:rPr>
+                <w:rFonts w:hint="eastAsia"/>
+              </w:rPr>
+              <w:t>uilding id is 0</w:t>
+            </w:r>
+          </w:p>
+        </w:tc>
+      </w:tr>
+      <w:tr>
+        <w:tc>
+          <w:tcPr>
+            <w:tcW w:w="2840" w:type="dxa"/>
+          </w:tcPr>
+          <w:p>
+            <w:pPr>
+              <w:pStyle w:val="a3"/>
+              <w:ind w:firstLineChars="0" w:firstLine="0"/>
+            </w:pPr>
+            <w:r>
+              <w:rPr>
+                <w:rFonts w:hint="eastAsia"/>
+              </w:rPr>
+              <w:t>created</w:t>
+            </w:r>
+          </w:p>
+        </w:tc>
+        <w:tc>
+          <w:tcPr>
+            <w:tcW w:w="2841" w:type="dxa"/>
+          </w:tcPr>
+          <w:p>
+            <w:pPr>
+              <w:pStyle w:val="a3"/>
+              <w:ind w:firstLineChars="0" w:firstLine="0"/>
+            </w:pPr>
+            <w:r>
+              <w:rPr>
+                <w:rFonts w:hint="eastAsia"/>
+              </w:rPr>
+              <w:t>0</w:t>
+            </w:r>
+          </w:p>
+        </w:tc>
+        <w:tc>
+          <w:tcPr>
+            <w:tcW w:w="2841" w:type="dxa"/>
+          </w:tcPr>
+          <w:p>
+            <w:pPr>
+              <w:pStyle w:val="a3"/>
+              <w:ind w:firstLineChars="0" w:firstLine="0"/>
+            </w:pPr>
+          </w:p>
+        </w:tc>
+      </w:tr>
+      <w:tr>
+        <w:tc>
+          <w:tcPr>
+            <w:tcW w:w="2840" w:type="dxa"/>
+          </w:tcPr>
+          <w:p>
+            <w:pPr>
+              <w:pStyle w:val="a3"/>
+              <w:ind w:firstLineChars="0" w:firstLine="0"/>
+            </w:pPr>
+            <w:r>
+              <w:t>description</w:t>
+            </w:r>
+          </w:p>
+        </w:tc>
+        <w:tc>
+          <w:tcPr>
+            <w:tcW w:w="2841" w:type="dxa"/>
+          </w:tcPr>
+          <w:p>
+            <w:pPr>
+              <w:pStyle w:val="a3"/>
+              <w:ind w:firstLineChars="0" w:firstLine="0"/>
+            </w:pPr>
+            <w:r>
+              <w:rPr>
+                <w:rFonts w:hint="eastAsia"/>
+              </w:rPr>
+              <w:t>1685</w:t>
+            </w:r>
+          </w:p>
+        </w:tc>
+        <w:tc>
+          <w:tcPr>
+            <w:tcW w:w="2841" w:type="dxa"/>
+          </w:tcPr>
+          <w:p>
+            <w:pPr>
+              <w:pStyle w:val="a3"/>
+              <w:ind w:firstLineChars="0" w:firstLine="0"/>
+            </w:pPr>
+            <w:r>
+              <w:t>N</w:t>
+            </w:r>
+            <w:r>
+              <w:rPr>
+                <w:rFonts w:hint="eastAsia"/>
+              </w:rPr>
+              <w:t>o description</w:t>
+            </w:r>
+          </w:p>
+        </w:tc>
+      </w:tr>
+      <w:tr>
+        <w:tc>
+          <w:tcPr>
+            <w:tcW w:w="2840" w:type="dxa"/>
+          </w:tcPr>
+          <w:p>
+            <w:pPr>
+              <w:pStyle w:val="a3"/>
+              <w:ind w:firstLineChars="0" w:firstLine="0"/>
+            </w:pPr>
+            <w:proofErr w:type="spellStart"/>
+            <w:r>
+              <w:rPr>
+                <w:rFonts w:hint="eastAsia"/>
+              </w:rPr>
+              <w:t>display_adderss</w:t>
+            </w:r>
+            <w:proofErr w:type="spellEnd"/>
+          </w:p>
+        </w:tc>
+        <w:tc>
+          <w:tcPr>
+            <w:tcW w:w="2841" w:type="dxa"/>
+          </w:tcPr>
+          <w:p>
+            <w:pPr>
+              <w:pStyle w:val="a3"/>
+              <w:ind w:firstLineChars="0" w:firstLine="0"/>
+            </w:pPr>
+            <w:r>
+              <w:rPr>
+                <w:rFonts w:hint="eastAsia"/>
+              </w:rPr>
+              <w:t>137</w:t>
+            </w:r>
+          </w:p>
+        </w:tc>
+        <w:tc>
+          <w:tcPr>
+            <w:tcW w:w="2841" w:type="dxa"/>
+          </w:tcPr>
+          <w:p>
+            <w:pPr>
+              <w:pStyle w:val="a3"/>
+              <w:ind w:firstLineChars="0" w:firstLine="0"/>
+            </w:pPr>
+            <w:r>
+              <w:rPr>
+                <w:rFonts w:hint="eastAsia"/>
+              </w:rPr>
+              <w:t>No address</w:t>
+            </w:r>
+          </w:p>
+        </w:tc>
+      </w:tr>
+      <w:tr>
+        <w:tc>
+          <w:tcPr>
+            <w:tcW w:w="2840" w:type="dxa"/>
+          </w:tcPr>
+          <w:p>
+            <w:pPr>
+              <w:pStyle w:val="a3"/>
+              <w:ind w:firstLineChars="0" w:firstLine="0"/>
+            </w:pPr>
+            <w:r>
+              <w:rPr>
+                <w:rFonts w:hint="eastAsia"/>
+              </w:rPr>
+              <w:t>features</w:t>
+            </w:r>
+          </w:p>
+        </w:tc>
+        <w:tc>
+          <w:tcPr>
+            <w:tcW w:w="2841" w:type="dxa"/>
+          </w:tcPr>
+          <w:p>
+            <w:pPr>
+              <w:pStyle w:val="a3"/>
+              <w:ind w:firstLineChars="0" w:firstLine="0"/>
+            </w:pPr>
+            <w:r>
+              <w:rPr>
+                <w:rFonts w:hint="eastAsia"/>
+              </w:rPr>
+              <w:t>3218</w:t>
+            </w:r>
+          </w:p>
+        </w:tc>
+        <w:tc>
+          <w:tcPr>
+            <w:tcW w:w="2841" w:type="dxa"/>
+          </w:tcPr>
+          <w:p>
+            <w:pPr>
+              <w:pStyle w:val="a3"/>
+              <w:ind w:firstLineChars="0" w:firstLine="0"/>
+            </w:pPr>
+            <w:r>
+              <w:rPr>
+                <w:rFonts w:hint="eastAsia"/>
+              </w:rPr>
+              <w:t xml:space="preserve">No </w:t>
+            </w:r>
+            <w:r>
+              <w:t>features</w:t>
+            </w:r>
+          </w:p>
+        </w:tc>
+      </w:tr>
+      <w:tr>
+        <w:tc>
+          <w:tcPr>
+            <w:tcW w:w="2840" w:type="dxa"/>
+          </w:tcPr>
+          <w:p>
+            <w:pPr>
+              <w:pStyle w:val="a3"/>
+              <w:ind w:firstLineChars="0" w:firstLine="0"/>
+            </w:pPr>
+            <w:r>
+              <w:rPr>
+                <w:rFonts w:hint="eastAsia"/>
+              </w:rPr>
+              <w:t>latitude</w:t>
+            </w:r>
+          </w:p>
+        </w:tc>
+        <w:tc>
+          <w:tcPr>
+            <w:tcW w:w="2841" w:type="dxa"/>
+          </w:tcPr>
+          <w:p>
+            <w:pPr>
+              <w:pStyle w:val="a3"/>
+              <w:ind w:firstLineChars="0" w:firstLine="0"/>
+            </w:pPr>
+            <w:r>
+              <w:rPr>
+                <w:rFonts w:hint="eastAsia"/>
+              </w:rPr>
+              <w:t>12</w:t>
+            </w:r>
+          </w:p>
+        </w:tc>
+        <w:tc>
+          <w:tcPr>
+            <w:tcW w:w="2841" w:type="dxa"/>
+          </w:tcPr>
+          <w:p>
+            <w:pPr>
+              <w:pStyle w:val="a3"/>
+              <w:ind w:firstLineChars="0" w:firstLine="0"/>
+            </w:pPr>
+            <w:r>
+              <w:t>L</w:t>
+            </w:r>
+            <w:r>
+              <w:rPr>
+                <w:rFonts w:hint="eastAsia"/>
+              </w:rPr>
+              <w:t>atitude is 0</w:t>
+            </w:r>
+          </w:p>
+        </w:tc>
+      </w:tr>
+      <w:tr>
+        <w:tc>
+          <w:tcPr>
+            <w:tcW w:w="2840" w:type="dxa"/>
+          </w:tcPr>
+          <w:p>
+            <w:pPr>
+              <w:pStyle w:val="a3"/>
+              <w:ind w:firstLineChars="0" w:firstLine="0"/>
+            </w:pPr>
+            <w:proofErr w:type="spellStart"/>
+            <w:r>
+              <w:rPr>
+                <w:rFonts w:hint="eastAsia"/>
+              </w:rPr>
+              <w:t>listing_id</w:t>
+            </w:r>
+            <w:proofErr w:type="spellEnd"/>
+          </w:p>
+        </w:tc>
+        <w:tc>
+          <w:tcPr>
+            <w:tcW w:w="2841" w:type="dxa"/>
+          </w:tcPr>
+          <w:p>
+            <w:pPr>
+              <w:pStyle w:val="a3"/>
+              <w:ind w:firstLineChars="0" w:firstLine="0"/>
+            </w:pPr>
+            <w:r>
+              <w:rPr>
+                <w:rFonts w:hint="eastAsia"/>
+              </w:rPr>
+              <w:t>0</w:t>
+            </w:r>
+          </w:p>
+        </w:tc>
+        <w:tc>
+          <w:tcPr>
+            <w:tcW w:w="2841" w:type="dxa"/>
+          </w:tcPr>
+          <w:p>
+            <w:pPr>
+              <w:pStyle w:val="a3"/>
+              <w:ind w:firstLineChars="0" w:firstLine="0"/>
+            </w:pPr>
+          </w:p>
+        </w:tc>
+      </w:tr>
+      <w:tr>
+        <w:tc>
+          <w:tcPr>
+            <w:tcW w:w="2840" w:type="dxa"/>
+          </w:tcPr>
+          <w:p>
+            <w:pPr>
+              <w:pStyle w:val="a3"/>
+              <w:ind w:firstLineChars="0" w:firstLine="0"/>
+            </w:pPr>
+            <w:r>
+              <w:rPr>
+                <w:rFonts w:hint="eastAsia"/>
+              </w:rPr>
+              <w:t>longitude</w:t>
+            </w:r>
+          </w:p>
+        </w:tc>
+        <w:tc>
+          <w:tcPr>
+            <w:tcW w:w="2841" w:type="dxa"/>
+          </w:tcPr>
+          <w:p>
+            <w:pPr>
+              <w:pStyle w:val="a3"/>
+              <w:ind w:firstLineChars="0" w:firstLine="0"/>
+            </w:pPr>
+            <w:r>
+              <w:rPr>
+                <w:rFonts w:hint="eastAsia"/>
+              </w:rPr>
+              <w:t>12</w:t>
+            </w:r>
+          </w:p>
+        </w:tc>
+        <w:tc>
+          <w:tcPr>
+            <w:tcW w:w="2841" w:type="dxa"/>
+          </w:tcPr>
+          <w:p>
+            <w:pPr>
+              <w:pStyle w:val="a3"/>
+              <w:ind w:firstLineChars="0" w:firstLine="0"/>
+            </w:pPr>
+            <w:r>
+              <w:t>L</w:t>
+            </w:r>
+            <w:r>
+              <w:rPr>
+                <w:rFonts w:hint="eastAsia"/>
+              </w:rPr>
+              <w:t>ongitude is 0</w:t>
+            </w:r>
+          </w:p>
+        </w:tc>
+      </w:tr>
+      <w:tr>
+        <w:tc>
+          <w:tcPr>
+            <w:tcW w:w="2840" w:type="dxa"/>
+          </w:tcPr>
+          <w:p>
+            <w:pPr>
+              <w:pStyle w:val="a3"/>
+              <w:ind w:firstLineChars="0" w:firstLine="0"/>
+            </w:pPr>
+            <w:proofErr w:type="spellStart"/>
+            <w:r>
+              <w:rPr>
+                <w:rFonts w:hint="eastAsia"/>
+              </w:rPr>
+              <w:t>manager_id</w:t>
+            </w:r>
+            <w:proofErr w:type="spellEnd"/>
+          </w:p>
+        </w:tc>
+        <w:tc>
+          <w:tcPr>
+            <w:tcW w:w="2841" w:type="dxa"/>
+          </w:tcPr>
+          <w:p>
+            <w:pPr>
+              <w:pStyle w:val="a3"/>
+              <w:ind w:firstLineChars="0" w:firstLine="0"/>
+            </w:pPr>
+            <w:r>
+              <w:rPr>
+                <w:rFonts w:hint="eastAsia"/>
+              </w:rPr>
+              <w:t>0</w:t>
+            </w:r>
+          </w:p>
+        </w:tc>
+        <w:tc>
+          <w:tcPr>
+            <w:tcW w:w="2841" w:type="dxa"/>
+          </w:tcPr>
+          <w:p>
+            <w:pPr>
+              <w:pStyle w:val="a3"/>
+              <w:ind w:firstLineChars="0" w:firstLine="0"/>
+            </w:pPr>
+          </w:p>
+        </w:tc>
+      </w:tr>
+      <w:tr>
+        <w:tc>
+          <w:tcPr>
+            <w:tcW w:w="2840" w:type="dxa"/>
+          </w:tcPr>
+          <w:p>
+            <w:pPr>
+              <w:pStyle w:val="a3"/>
+              <w:ind w:firstLineChars="0" w:firstLine="0"/>
+            </w:pPr>
+            <w:r>
+              <w:rPr>
+                <w:rFonts w:hint="eastAsia"/>
+              </w:rPr>
+              <w:t>photos</w:t>
+            </w:r>
+          </w:p>
+        </w:tc>
+        <w:tc>
+          <w:tcPr>
+            <w:tcW w:w="2841" w:type="dxa"/>
+          </w:tcPr>
+          <w:p>
+            <w:pPr>
+              <w:pStyle w:val="a3"/>
+              <w:ind w:firstLineChars="0" w:firstLine="0"/>
+            </w:pPr>
+            <w:r>
+              <w:rPr>
+                <w:rFonts w:hint="eastAsia"/>
+              </w:rPr>
+              <w:t>3615</w:t>
+            </w:r>
+          </w:p>
+        </w:tc>
+        <w:tc>
+          <w:tcPr>
+            <w:tcW w:w="2841" w:type="dxa"/>
+          </w:tcPr>
+          <w:p>
+            <w:pPr>
+              <w:pStyle w:val="a3"/>
+              <w:ind w:firstLineChars="0" w:firstLine="0"/>
+            </w:pPr>
+            <w:r>
+              <w:rPr>
+                <w:rFonts w:hint="eastAsia"/>
+              </w:rPr>
+              <w:t>No photos</w:t>
+            </w:r>
+          </w:p>
+        </w:tc>
+      </w:tr>
+      <w:tr>
+        <w:tc>
+          <w:tcPr>
+            <w:tcW w:w="2840" w:type="dxa"/>
+          </w:tcPr>
+          <w:p>
+            <w:pPr>
+              <w:pStyle w:val="a3"/>
+              <w:ind w:firstLineChars="0" w:firstLine="0"/>
+            </w:pPr>
+            <w:r>
+              <w:rPr>
+                <w:rFonts w:hint="eastAsia"/>
+              </w:rPr>
+              <w:t>price</w:t>
+            </w:r>
+          </w:p>
+        </w:tc>
+        <w:tc>
+          <w:tcPr>
+            <w:tcW w:w="2841" w:type="dxa"/>
+          </w:tcPr>
+          <w:p>
+            <w:pPr>
+              <w:pStyle w:val="a3"/>
+              <w:ind w:firstLineChars="0" w:firstLine="0"/>
+            </w:pPr>
+            <w:r>
+              <w:rPr>
+                <w:rFonts w:hint="eastAsia"/>
+              </w:rPr>
+              <w:t>0</w:t>
+            </w:r>
+          </w:p>
+        </w:tc>
+        <w:tc>
+          <w:tcPr>
+            <w:tcW w:w="2841" w:type="dxa"/>
+          </w:tcPr>
+          <w:p>
+            <w:pPr>
+              <w:pStyle w:val="a3"/>
+              <w:ind w:firstLineChars="0" w:firstLine="0"/>
+            </w:pPr>
+          </w:p>
+        </w:tc>
+      </w:tr>
+      <w:tr>
+        <w:tc>
+          <w:tcPr>
+            <w:tcW w:w="2840" w:type="dxa"/>
+          </w:tcPr>
+          <w:p>
+            <w:pPr>
+              <w:pStyle w:val="a3"/>
+              <w:ind w:firstLineChars="0" w:firstLine="0"/>
+            </w:pPr>
+            <w:proofErr w:type="spellStart"/>
+            <w:r>
+              <w:rPr>
+                <w:rFonts w:hint="eastAsia"/>
+              </w:rPr>
+              <w:t>street_address</w:t>
+            </w:r>
+            <w:proofErr w:type="spellEnd"/>
+          </w:p>
+        </w:tc>
+        <w:tc>
+          <w:tcPr>
+            <w:tcW w:w="2841" w:type="dxa"/>
+          </w:tcPr>
+          <w:p>
+            <w:pPr>
+              <w:pStyle w:val="a3"/>
+              <w:ind w:firstLineChars="0" w:firstLine="0"/>
+            </w:pPr>
+            <w:r>
+              <w:rPr>
+                <w:rFonts w:hint="eastAsia"/>
+              </w:rPr>
+              <w:t>10</w:t>
+            </w:r>
+          </w:p>
+        </w:tc>
+        <w:tc>
+          <w:tcPr>
+            <w:tcW w:w="2841" w:type="dxa"/>
+          </w:tcPr>
+          <w:p>
+            <w:pPr>
+              <w:pStyle w:val="a3"/>
+              <w:ind w:firstLineChars="0" w:firstLine="0"/>
+            </w:pPr>
+            <w:r>
+              <w:t>N</w:t>
+            </w:r>
+            <w:r>
+              <w:rPr>
+                <w:rFonts w:hint="eastAsia"/>
+              </w:rPr>
+              <w:t>o address</w:t>
+            </w:r>
+          </w:p>
+        </w:tc>
+      </w:tr>
+      <w:tr>
+        <w:tc>
+          <w:tcPr>
+            <w:tcW w:w="2840" w:type="dxa"/>
+          </w:tcPr>
+          <w:p>
+            <w:pPr>
+              <w:pStyle w:val="a3"/>
+              <w:ind w:firstLineChars="0" w:firstLine="0"/>
+            </w:pPr>
+            <w:proofErr w:type="spellStart"/>
+            <w:r>
+              <w:t>I</w:t>
+            </w:r>
+            <w:r>
+              <w:rPr>
+                <w:rFonts w:hint="eastAsia"/>
+              </w:rPr>
+              <w:t>nterest_level</w:t>
+            </w:r>
+            <w:proofErr w:type="spellEnd"/>
+          </w:p>
+        </w:tc>
+        <w:tc>
+          <w:tcPr>
+            <w:tcW w:w="2841" w:type="dxa"/>
+          </w:tcPr>
+          <w:p>
+            <w:pPr>
+              <w:pStyle w:val="a3"/>
+              <w:ind w:firstLineChars="0" w:firstLine="0"/>
+            </w:pPr>
+            <w:r>
+              <w:rPr>
+                <w:rFonts w:hint="eastAsia"/>
+              </w:rPr>
+              <w:t>0</w:t>
+            </w:r>
+          </w:p>
+        </w:tc>
+        <w:tc>
+          <w:tcPr>
+            <w:tcW w:w="2841" w:type="dxa"/>
+          </w:tcPr>
+          <w:p>
+            <w:pPr>
+              <w:pStyle w:val="a3"/>
+              <w:ind w:firstLineChars="0" w:firstLine="0"/>
+            </w:pPr>
+          </w:p>
+        </w:tc>
+      </w:tr>
+    </w:tbl>
+    <w:p>
+      <w:pPr>
+        <w:pStyle w:val="a3"/>
+        <w:ind w:left="780" w:firstLineChars="0" w:firstLine="0"/>
+      </w:pPr>
+    </w:p>
+    <w:p>
+      <w:pPr>
+        <w:pStyle w:val="a3"/>
+        <w:ind w:left="780" w:firstLineChars="0" w:firstLine="0"/>
+      </w:pPr>
+    </w:p>
+    <w:p>
+      <w:pPr>
+        <w:pStyle w:val="a3"/>
+        <w:numPr>
+          <w:ilvl w:val="0"/>
+          <w:numId w:val="4"/>
+        </w:numPr>
+        <w:ind w:firstLineChars="0"/>
+      </w:pPr>
+      <w:r>
+        <w:rPr>
+          <w:rFonts w:hint="eastAsia"/>
+        </w:rPr>
+        <w:t>The number of outliers in some variables is shown in the following chart.</w:t>
+      </w:r>
+    </w:p>
+    <w:tbl>
+      <w:tblPr>
+        <w:tblStyle w:val="ab"/>
+        <w:tblW w:w="0" w:type="auto"/>
+        <w:tblInd w:w="780" w:type="dxa"/>
+        <w:tblLook w:val="04A0" w:firstRow="1" w:lastRow="0" w:firstColumn="1" w:lastColumn="0" w:noHBand="0" w:noVBand="1"/>
+      </w:tblPr>
+      <w:tblGrid>
+        <w:gridCol w:w="3913"/>
+        <w:gridCol w:w="3829"/>
+      </w:tblGrid>
+      <w:tr>
+        <w:tc>
+          <w:tcPr>
+            <w:tcW w:w="3913" w:type="dxa"/>
+          </w:tcPr>
+          <w:p>
+            <w:pPr>
+              <w:pStyle w:val="a3"/>
+              <w:ind w:firstLineChars="0" w:firstLine="0"/>
+            </w:pPr>
+            <w:r>
+              <w:rPr>
+                <w:rFonts w:hint="eastAsia"/>
+              </w:rPr>
+              <w:t>Attribute Name</w:t>
+            </w:r>
+          </w:p>
+        </w:tc>
+        <w:tc>
+          <w:tcPr>
+            <w:tcW w:w="3829" w:type="dxa"/>
+          </w:tcPr>
+          <w:p>
+            <w:pPr>
+              <w:pStyle w:val="a3"/>
+              <w:ind w:firstLineChars="0" w:firstLine="0"/>
+            </w:pPr>
+            <w:r>
+              <w:rPr>
+                <w:rFonts w:hint="eastAsia"/>
+              </w:rPr>
+              <w:t>Number of Outliers</w:t>
+            </w:r>
+          </w:p>
+        </w:tc>
+      </w:tr>
+      <w:tr>
+        <w:tc>
+          <w:tcPr>
+            <w:tcW w:w="3913" w:type="dxa"/>
+          </w:tcPr>
+          <w:p>
+            <w:pPr>
+              <w:pStyle w:val="a3"/>
+              <w:ind w:firstLineChars="0" w:firstLine="0"/>
+            </w:pPr>
+            <w:r>
+              <w:rPr>
+                <w:rFonts w:hint="eastAsia"/>
+              </w:rPr>
+              <w:t>bedrooms</w:t>
+            </w:r>
+          </w:p>
+        </w:tc>
+        <w:tc>
+          <w:tcPr>
+            <w:tcW w:w="3829" w:type="dxa"/>
+          </w:tcPr>
+          <w:p>
+            <w:pPr>
+              <w:pStyle w:val="a3"/>
+              <w:ind w:firstLineChars="0" w:firstLine="0"/>
+            </w:pPr>
+            <w:r>
+              <w:rPr>
+                <w:rFonts w:hint="eastAsia"/>
+              </w:rPr>
+              <w:t>0</w:t>
+            </w:r>
+          </w:p>
+        </w:tc>
+      </w:tr>
+      <w:tr>
+        <w:tc>
+          <w:tcPr>
+            <w:tcW w:w="3913" w:type="dxa"/>
+          </w:tcPr>
+          <w:p>
+            <w:pPr>
+              <w:pStyle w:val="a3"/>
+              <w:ind w:firstLineChars="0" w:firstLine="0"/>
+            </w:pPr>
+            <w:r>
+              <w:rPr>
+                <w:rFonts w:hint="eastAsia"/>
+              </w:rPr>
+              <w:t>bathrooms</w:t>
+            </w:r>
+          </w:p>
+        </w:tc>
+        <w:tc>
+          <w:tcPr>
+            <w:tcW w:w="3829" w:type="dxa"/>
+          </w:tcPr>
+          <w:p>
+            <w:pPr>
+              <w:pStyle w:val="a3"/>
+              <w:ind w:firstLineChars="0" w:firstLine="0"/>
+            </w:pPr>
+            <w:r>
+              <w:rPr>
+                <w:rFonts w:hint="eastAsia"/>
+              </w:rPr>
+              <w:t>0</w:t>
+            </w:r>
+            <w:r>
+              <w:t xml:space="preserve"> (313 training data are 0 bathrooms)</w:t>
+            </w:r>
+          </w:p>
+        </w:tc>
+      </w:tr>
+      <w:tr>
+        <w:tc>
+          <w:tcPr>
+            <w:tcW w:w="3913" w:type="dxa"/>
+          </w:tcPr>
+          <w:p>
+            <w:pPr>
+              <w:pStyle w:val="a3"/>
+              <w:ind w:firstLineChars="0" w:firstLine="0"/>
+            </w:pPr>
+            <w:r>
+              <w:rPr>
+                <w:rFonts w:hint="eastAsia"/>
+              </w:rPr>
+              <w:t>latitude</w:t>
+            </w:r>
+          </w:p>
+        </w:tc>
+        <w:tc>
+          <w:tcPr>
+            <w:tcW w:w="3829" w:type="dxa"/>
+          </w:tcPr>
+          <w:p>
+            <w:pPr>
+              <w:pStyle w:val="a3"/>
+              <w:ind w:firstLineChars="0" w:firstLine="0"/>
+            </w:pPr>
+            <w:r>
+              <w:rPr>
+                <w:rFonts w:hint="eastAsia"/>
+              </w:rPr>
+              <w:t>3</w:t>
+            </w:r>
+            <w:r>
+              <w:t>8</w:t>
+            </w:r>
+          </w:p>
+        </w:tc>
+      </w:tr>
+      <w:tr>
+        <w:tc>
+          <w:tcPr>
+            <w:tcW w:w="3913" w:type="dxa"/>
+          </w:tcPr>
+          <w:p>
+            <w:pPr>
+              <w:pStyle w:val="a3"/>
+              <w:ind w:firstLineChars="0" w:firstLine="0"/>
+            </w:pPr>
+            <w:r>
+              <w:rPr>
+                <w:rFonts w:hint="eastAsia"/>
+              </w:rPr>
+              <w:t>longitude</w:t>
+            </w:r>
+          </w:p>
+        </w:tc>
+        <w:tc>
+          <w:tcPr>
+            <w:tcW w:w="3829" w:type="dxa"/>
+          </w:tcPr>
+          <w:p>
+            <w:pPr>
+              <w:pStyle w:val="a3"/>
+              <w:ind w:firstLineChars="0" w:firstLine="0"/>
+            </w:pPr>
+            <w:r>
+              <w:rPr>
+                <w:rFonts w:hint="eastAsia"/>
+              </w:rPr>
+              <w:t>1</w:t>
+            </w:r>
+            <w:r>
+              <w:t>6</w:t>
+            </w:r>
+          </w:p>
+        </w:tc>
+      </w:tr>
+      <w:tr>
+        <w:tc>
+          <w:tcPr>
+            <w:tcW w:w="3913" w:type="dxa"/>
+          </w:tcPr>
+          <w:p>
+            <w:pPr>
+              <w:pStyle w:val="a3"/>
+              <w:ind w:firstLineChars="0" w:firstLine="0"/>
+            </w:pPr>
+            <w:r>
+              <w:rPr>
+                <w:rFonts w:hint="eastAsia"/>
+              </w:rPr>
+              <w:t>price</w:t>
+            </w:r>
+          </w:p>
+        </w:tc>
+        <w:tc>
+          <w:tcPr>
+            <w:tcW w:w="3829" w:type="dxa"/>
+          </w:tcPr>
+          <w:p>
+            <w:pPr>
+              <w:pStyle w:val="a3"/>
+              <w:ind w:firstLineChars="0" w:firstLine="0"/>
+            </w:pPr>
+            <w:r>
+              <w:rPr>
+                <w:rFonts w:hint="eastAsia"/>
+              </w:rPr>
+              <w:t>4</w:t>
+            </w:r>
+          </w:p>
+        </w:tc>
+      </w:tr>
+    </w:tbl>
+    <w:p>
+      <w:pPr>
+        <w:pStyle w:val="a3"/>
+        <w:ind w:left="780" w:firstLineChars="0" w:firstLine="0"/>
+      </w:pPr>
+      <w:r>
+        <w:rPr>
+          <w:rFonts w:hint="eastAsia"/>
+        </w:rPr>
+        <w:t>T</w:t>
+      </w:r>
+      <w:r>
+        <w:t>he latitude and longitude outliers can be removed because the data is got from New York. So the actual latitude and longitude can be manually obtained by the address.</w:t>
+      </w:r>
+    </w:p>
+    <w:p>
+      <w:pPr>
+        <w:pStyle w:val="a3"/>
+        <w:ind w:left="780" w:firstLineChars="0" w:firstLine="0"/>
+      </w:pPr>
+      <w:r>
+        <w:rPr>
+          <w:rFonts w:hint="eastAsia"/>
+        </w:rPr>
+        <w:t>F</w:t>
+      </w:r>
+      <w:r>
+        <w:t>o</w:t>
+      </w:r>
+      <w:r>
+        <w:rPr>
+          <w:rFonts w:hint="eastAsia"/>
+        </w:rPr>
+        <w:t xml:space="preserve">r </w:t>
+      </w:r>
+      <w:r>
+        <w:t>the bathrooms, 0 bathrooms seem to be a outlier. This need to be checked by human. So th</w:t>
+      </w:r>
+      <w:r>
+        <w:t xml:space="preserve">ese values </w:t>
+      </w:r>
+      <w:proofErr w:type="spellStart"/>
+      <w:r>
+        <w:t>can not</w:t>
+      </w:r>
+      <w:proofErr w:type="spellEnd"/>
+      <w:r>
+        <w:t xml:space="preserve"> be removed.</w:t>
+      </w:r>
+    </w:p>
+    <w:p>
+      <w:pPr>
+        <w:pStyle w:val="a3"/>
+        <w:ind w:left="780" w:firstLineChars="0" w:firstLine="0"/>
+        <w:rPr>
+          <w:rFonts w:hint="eastAsia"/>
+        </w:rPr>
+      </w:pPr>
+      <w:r>
+        <w:rPr>
+          <w:rFonts w:hint="eastAsia"/>
+        </w:rPr>
+        <w:t>F</w:t>
+      </w:r>
+      <w:r>
+        <w:t xml:space="preserve">or the price, the </w:t>
+      </w:r>
+      <w:r>
+        <w:t xml:space="preserve">outlier </w:t>
+      </w:r>
+      <w:r>
+        <w:t>values are</w:t>
+      </w:r>
+      <w:r>
+        <w:t xml:space="preserve"> </w:t>
+      </w:r>
+      <w:r>
+        <w:t>unrealistic, so remove them.</w:t>
+      </w:r>
+    </w:p>
+    <w:p>
+      <w:pPr>
+        <w:pStyle w:val="a3"/>
+        <w:ind w:left="780" w:firstLineChars="0" w:firstLine="0"/>
+      </w:pPr>
+      <w:r>
+        <w:rPr>
+          <w:rFonts w:hint="eastAsia"/>
+        </w:rPr>
+        <w:t xml:space="preserve">For other </w:t>
+      </w:r>
+      <w:r>
+        <w:t xml:space="preserve">not numerical </w:t>
+      </w:r>
+      <w:r>
+        <w:t>attribute</w:t>
+      </w:r>
+      <w:r>
+        <w:rPr>
+          <w:rFonts w:hint="eastAsia"/>
+        </w:rPr>
+        <w:t xml:space="preserve">s, they are not </w:t>
+      </w:r>
+      <w:r>
+        <w:t>comparable</w:t>
+      </w:r>
+      <w:r>
+        <w:rPr>
+          <w:rFonts w:hint="eastAsia"/>
+        </w:rPr>
+        <w:t xml:space="preserve">, so outlier detection is not </w:t>
+      </w:r>
+      <w:r>
+        <w:t>meaning</w:t>
+      </w:r>
+      <w:r>
+        <w:rPr>
+          <w:rFonts w:hint="eastAsia"/>
+        </w:rPr>
+        <w:t>ful for them.</w:t>
+      </w:r>
+    </w:p>
+    <w:p>
+      <w:pPr>
+        <w:pStyle w:val="a3"/>
+        <w:numPr>
+          <w:ilvl w:val="0"/>
+          <w:numId w:val="4"/>
+        </w:numPr>
+        <w:ind w:firstLineChars="0"/>
+      </w:pPr>
+      <w:r>
+        <w:t>Building id</w:t>
+      </w:r>
+      <w:r>
+        <w:t xml:space="preserve"> can use default value (such as “unknown”) to fill in the missing value because this attribute has little effect to classification.</w:t>
+      </w:r>
+    </w:p>
+    <w:p>
+      <w:pPr>
+        <w:pStyle w:val="a3"/>
+        <w:ind w:left="780" w:firstLineChars="0" w:firstLine="0"/>
+      </w:pPr>
+      <w:r>
+        <w:t xml:space="preserve">The </w:t>
+      </w:r>
+      <w:r>
+        <w:t>missing value</w:t>
+      </w:r>
+      <w:r>
+        <w:t xml:space="preserve"> of description and features attribute can be supplemented by cross-references. If both of them are missing, the features can be extracted from photos.</w:t>
+      </w:r>
+    </w:p>
+    <w:p>
+      <w:pPr>
+        <w:pStyle w:val="a3"/>
+        <w:ind w:left="780" w:firstLineChars="0" w:firstLine="0"/>
+      </w:pPr>
+      <w:r>
+        <w:rPr>
+          <w:rFonts w:hint="eastAsia"/>
+        </w:rPr>
+        <w:t>F</w:t>
+      </w:r>
+      <w:r>
+        <w:t>or the latitude and longitude, we can replace the missing value by the New York’s latitude and longitude.</w:t>
+      </w:r>
+    </w:p>
+    <w:p>
+      <w:pPr>
+        <w:pStyle w:val="a3"/>
+        <w:ind w:left="780" w:firstLineChars="0" w:firstLine="0"/>
+      </w:pPr>
+      <w:r>
+        <w:rPr>
+          <w:rFonts w:hint="eastAsia"/>
+        </w:rPr>
+        <w:lastRenderedPageBreak/>
+        <w:t>F</w:t>
+      </w:r>
+      <w:r>
+        <w:t xml:space="preserve">or the </w:t>
+      </w:r>
+      <w:r>
+        <w:t>display address</w:t>
+      </w:r>
+      <w:r>
+        <w:t xml:space="preserve"> and </w:t>
+      </w:r>
+      <w:r>
+        <w:t>street address, we can get the address by latitude and longitude.</w:t>
+      </w:r>
+    </w:p>
+    <w:p>
+      <w:pPr>
+        <w:pStyle w:val="a3"/>
+        <w:ind w:left="780" w:firstLineChars="0" w:firstLine="0"/>
+      </w:pPr>
+      <w:r>
+        <w:t xml:space="preserve">For the photos, we can only drop the missing value because we have no way to impute the missing photos from other </w:t>
+      </w:r>
+      <w:proofErr w:type="spellStart"/>
+      <w:r>
+        <w:t>attirbutes</w:t>
+      </w:r>
+      <w:proofErr w:type="spellEnd"/>
+      <w:r>
+        <w:t>.</w:t>
+      </w:r>
+    </w:p>
+    <w:p>
+      <w:pPr>
+        <w:pStyle w:val="a3"/>
+        <w:ind w:left="780" w:firstLineChars="0" w:firstLine="0"/>
+        <w:rPr>
+          <w:rFonts w:hint="eastAsia"/>
+          <w:b/>
+          <w:sz w:val="24"/>
+        </w:rPr>
+      </w:pPr>
+      <w:r>
+        <w:rPr>
+          <w:rFonts w:hint="eastAsia"/>
+          <w:b/>
+          <w:sz w:val="24"/>
+        </w:rPr>
+        <w:t>P</w:t>
+      </w:r>
+      <w:r>
+        <w:rPr>
+          <w:b/>
+          <w:sz w:val="24"/>
+        </w:rPr>
+        <w:t>lot of the outliers:</w:t>
+      </w:r>
+    </w:p>
+    <w:p>
+      <w:pPr>
+        <w:pStyle w:val="a3"/>
+        <w:ind w:left="780" w:firstLineChars="0" w:firstLine="0"/>
+        <w:rPr>
+          <w:rFonts w:hint="eastAsia"/>
+        </w:rPr>
+      </w:pPr>
+      <w:r>
         <w:rPr>
           <w:noProof/>
         </w:rPr>
@@ -1782,7 +1993,7 @@
           <wp:inline distT="0" distB="0" distL="0" distR="0">
             <wp:extent cx="4598448" cy="3353564"/>
             <wp:effectExtent l="0" t="0" r="0" b="0"/>
-            <wp:docPr id="15" name="图片 15"/>
+            <wp:docPr id="6" name="图片 6"/>
             <wp:cNvGraphicFramePr>
               <a:graphicFrameLocks xmlns:a="http://schemas.openxmlformats.org/drawingml/2006/main" noChangeAspect="1"/>
             </wp:cNvGraphicFramePr>
@@ -1790,7 +2001,7 @@
               <a:graphicData uri="http://schemas.openxmlformats.org/drawingml/2006/picture">
                 <pic:pic xmlns:pic="http://schemas.openxmlformats.org/drawingml/2006/picture">
                   <pic:nvPicPr>
-                    <pic:cNvPr id="15" name="bed.png"/>
+                    <pic:cNvPr id="6" name="bath.png"/>
                     <pic:cNvPicPr/>
                   </pic:nvPicPr>
                   <pic:blipFill>
@@ -1824,12 +2035,11 @@
         <w:rPr>
           <w:noProof/>
         </w:rPr>
-        <w:lastRenderedPageBreak/>
         <w:drawing>
           <wp:inline distT="0" distB="0" distL="0" distR="0">
             <wp:extent cx="4598448" cy="3353564"/>
             <wp:effectExtent l="0" t="0" r="0" b="0"/>
-            <wp:docPr id="16" name="图片 16"/>
+            <wp:docPr id="15" name="图片 15"/>
             <wp:cNvGraphicFramePr>
               <a:graphicFrameLocks xmlns:a="http://schemas.openxmlformats.org/drawingml/2006/main" noChangeAspect="1"/>
             </wp:cNvGraphicFramePr>
@@ -1837,7 +2047,7 @@
               <a:graphicData uri="http://schemas.openxmlformats.org/drawingml/2006/picture">
                 <pic:pic xmlns:pic="http://schemas.openxmlformats.org/drawingml/2006/picture">
                   <pic:nvPicPr>
-                    <pic:cNvPr id="16" name="lat-out.png"/>
+                    <pic:cNvPr id="15" name="bed.png"/>
                     <pic:cNvPicPr/>
                   </pic:nvPicPr>
                   <pic:blipFill>
@@ -1871,11 +2081,12 @@
         <w:rPr>
           <w:noProof/>
         </w:rPr>
+        <w:lastRenderedPageBreak/>
         <w:drawing>
           <wp:inline distT="0" distB="0" distL="0" distR="0">
             <wp:extent cx="4598448" cy="3353564"/>
             <wp:effectExtent l="0" t="0" r="0" b="0"/>
-            <wp:docPr id="17" name="图片 17"/>
+            <wp:docPr id="16" name="图片 16"/>
             <wp:cNvGraphicFramePr>
               <a:graphicFrameLocks xmlns:a="http://schemas.openxmlformats.org/drawingml/2006/main" noChangeAspect="1"/>
             </wp:cNvGraphicFramePr>
@@ -1883,7 +2094,7 @@
               <a:graphicData uri="http://schemas.openxmlformats.org/drawingml/2006/picture">
                 <pic:pic xmlns:pic="http://schemas.openxmlformats.org/drawingml/2006/picture">
                   <pic:nvPicPr>
-                    <pic:cNvPr id="17" name="lon-out.png"/>
+                    <pic:cNvPr id="16" name="lat-out.png"/>
                     <pic:cNvPicPr/>
                   </pic:nvPicPr>
                   <pic:blipFill>
@@ -1913,17 +2124,15 @@
           </wp:inline>
         </w:drawing>
       </w:r>
-      <w:bookmarkStart w:id="0" w:name="_GoBack"/>
       <w:r>
         <w:rPr>
           <w:noProof/>
         </w:rPr>
-        <w:lastRenderedPageBreak/>
         <w:drawing>
           <wp:inline distT="0" distB="0" distL="0" distR="0">
             <wp:extent cx="4598448" cy="3353564"/>
             <wp:effectExtent l="0" t="0" r="0" b="0"/>
-            <wp:docPr id="18" name="图片 18"/>
+            <wp:docPr id="17" name="图片 17"/>
             <wp:cNvGraphicFramePr>
               <a:graphicFrameLocks xmlns:a="http://schemas.openxmlformats.org/drawingml/2006/main" noChangeAspect="1"/>
             </wp:cNvGraphicFramePr>
@@ -1931,7 +2140,7 @@
               <a:graphicData uri="http://schemas.openxmlformats.org/drawingml/2006/picture">
                 <pic:pic xmlns:pic="http://schemas.openxmlformats.org/drawingml/2006/picture">
                   <pic:nvPicPr>
-                    <pic:cNvPr id="18" name="price-out.png"/>
+                    <pic:cNvPr id="17" name="lon-out.png"/>
                     <pic:cNvPicPr/>
                   </pic:nvPicPr>
                   <pic:blipFill>
@@ -1961,32 +2170,65 @@
           </wp:inline>
         </w:drawing>
       </w:r>
-      <w:bookmarkEnd w:id="0"/>
+      <w:r>
+        <w:rPr>
+          <w:noProof/>
+        </w:rPr>
+        <w:lastRenderedPageBreak/>
+        <w:drawing>
+          <wp:inline distT="0" distB="0" distL="0" distR="0">
+            <wp:extent cx="4598448" cy="3353564"/>
+            <wp:effectExtent l="0" t="0" r="0" b="0"/>
+            <wp:docPr id="18" name="图片 18"/>
+            <wp:cNvGraphicFramePr>
+              <a:graphicFrameLocks xmlns:a="http://schemas.openxmlformats.org/drawingml/2006/main" noChangeAspect="1"/>
+            </wp:cNvGraphicFramePr>
+            <a:graphic xmlns:a="http://schemas.openxmlformats.org/drawingml/2006/main">
+              <a:graphicData uri="http://schemas.openxmlformats.org/drawingml/2006/picture">
+                <pic:pic xmlns:pic="http://schemas.openxmlformats.org/drawingml/2006/picture">
+                  <pic:nvPicPr>
+                    <pic:cNvPr id="18" name="price-out.png"/>
+                    <pic:cNvPicPr/>
+                  </pic:nvPicPr>
+                  <pic:blipFill>
+                    <a:blip r:embed="rId20">
+                      <a:extLst>
+                        <a:ext uri="{28A0092B-C50C-407E-A947-70E740481C1C}">
+                          <a14:useLocalDpi xmlns:a14="http://schemas.microsoft.com/office/drawing/2010/main" val="0"/>
+                        </a:ext>
+                      </a:extLst>
+                    </a:blip>
+                    <a:stretch>
+                      <a:fillRect/>
+                    </a:stretch>
+                  </pic:blipFill>
+                  <pic:spPr>
+                    <a:xfrm>
+                      <a:off x="0" y="0"/>
+                      <a:ext cx="4598448" cy="3353564"/>
+                    </a:xfrm>
+                    <a:prstGeom prst="rect">
+                      <a:avLst/>
+                    </a:prstGeom>
+                  </pic:spPr>
+                </pic:pic>
+              </a:graphicData>
+            </a:graphic>
+          </wp:inline>
+        </w:drawing>
+      </w:r>
+      <w:r>
+        <w:br w:type="page"/>
+      </w:r>
     </w:p>
     <w:p>
       <w:pPr>
         <w:pStyle w:val="a3"/>
         <w:numPr>
           <w:ilvl w:val="0"/>
-          <w:numId w:val="4"/>
+          <w:numId w:val="5"/>
         </w:numPr>
         <w:ind w:firstLineChars="0"/>
-      </w:pPr>
-      <w:r>
-        <w:rPr>
-          <w:rFonts w:hint="eastAsia"/>
-        </w:rPr>
-        <w:t>Yes</w:t>
-      </w:r>
-    </w:p>
-    <w:p>
-      <w:pPr>
-        <w:pStyle w:val="a3"/>
-        <w:ind w:left="780" w:firstLineChars="0" w:firstLine="0"/>
-      </w:pPr>
-    </w:p>
-    <w:p>
-      <w:pPr>
         <w:rPr>
           <w:b/>
           <w:sz w:val="28"/>
@@ -1998,6 +2240,7 @@
           <w:b/>
           <w:sz w:val="28"/>
         </w:rPr>
+        <w:lastRenderedPageBreak/>
         <w:t>Feature</w:t>
       </w:r>
       <w:r>
@@ -2039,7 +2282,6 @@
           <w:rFonts w:hint="eastAsia"/>
           <w:noProof/>
         </w:rPr>
-        <w:lastRenderedPageBreak/>
         <w:drawing>
           <wp:inline distT="0" distB="0" distL="0" distR="0">
             <wp:extent cx="4572000" cy="6096000"/>
@@ -2056,7 +2298,7 @@
                     <pic:cNvPicPr/>
                   </pic:nvPicPr>
                   <pic:blipFill>
-                    <a:blip r:embed="rId20" cstate="print">
+                    <a:blip r:embed="rId21" cstate="print">
                       <a:extLst>
                         <a:ext uri="{28A0092B-C50C-407E-A947-70E740481C1C}">
                           <a14:useLocalDpi xmlns:a14="http://schemas.microsoft.com/office/drawing/2010/main" val="0"/>
@@ -2085,10 +2327,22 @@
     </w:p>
     <w:p>
       <w:pPr>
+        <w:widowControl/>
+        <w:jc w:val="left"/>
+      </w:pPr>
+      <w:r>
+        <w:br w:type="page"/>
+      </w:r>
+    </w:p>
+    <w:p>
+      <w:pPr>
         <w:pStyle w:val="a3"/>
         <w:ind w:left="780" w:firstLineChars="0" w:firstLine="0"/>
       </w:pPr>
-      <w:r>
+      <w:bookmarkStart w:id="0" w:name="_GoBack"/>
+      <w:bookmarkEnd w:id="0"/>
+      <w:r>
+        <w:lastRenderedPageBreak/>
         <w:t>The colors histogram of this picture:</w:t>
       </w:r>
     </w:p>
@@ -2102,7 +2356,6 @@
           <w:rFonts w:hint="eastAsia"/>
           <w:noProof/>
         </w:rPr>
-        <w:lastRenderedPageBreak/>
         <w:drawing>
           <wp:inline distT="0" distB="0" distL="0" distR="0">
             <wp:extent cx="4839803" cy="3353564"/>
@@ -2119,7 +2372,7 @@
                     <pic:cNvPicPr/>
                   </pic:nvPicPr>
                   <pic:blipFill>
-                    <a:blip r:embed="rId21" cstate="print">
+                    <a:blip r:embed="rId22" cstate="print">
                       <a:extLst>
                         <a:ext uri="{28A0092B-C50C-407E-A947-70E740481C1C}">
                           <a14:useLocalDpi xmlns:a14="http://schemas.microsoft.com/office/drawing/2010/main" val="0"/>
@@ -2176,7 +2429,7 @@
       </w:r>
       <w:proofErr w:type="spellEnd"/>
       <w:r>
-        <w:t>&gt; which is not in the English stop word list) by maximum document frequency &lt;= 0.6</w:t>
+        <w:t>&gt; which is not in the English stop word list) by maximum document frequency = 0.6</w:t>
       </w:r>
     </w:p>
     <w:p>
@@ -2204,7 +2457,7 @@
                     <pic:cNvPicPr/>
                   </pic:nvPicPr>
                   <pic:blipFill>
-                    <a:blip r:embed="rId22" cstate="print">
+                    <a:blip r:embed="rId23" cstate="print">
                       <a:extLst>
                         <a:ext uri="{28A0092B-C50C-407E-A947-70E740481C1C}">
                           <a14:useLocalDpi xmlns:a14="http://schemas.microsoft.com/office/drawing/2010/main" val="0"/>
@@ -2271,7 +2524,7 @@
                     <pic:cNvPicPr/>
                   </pic:nvPicPr>
                   <pic:blipFill>
-                    <a:blip r:embed="rId23" cstate="print">
+                    <a:blip r:embed="rId24" cstate="print">
                       <a:extLst>
                         <a:ext uri="{28A0092B-C50C-407E-A947-70E740481C1C}">
                           <a14:useLocalDpi xmlns:a14="http://schemas.microsoft.com/office/drawing/2010/main" val="0"/>
@@ -2334,58 +2587,6 @@
                 <pic:pic xmlns:pic="http://schemas.openxmlformats.org/drawingml/2006/picture">
                   <pic:nvPicPr>
                     <pic:cNvPr id="13" name="descriptioncloud.png"/>
-                    <pic:cNvPicPr/>
-                  </pic:nvPicPr>
-                  <pic:blipFill>
-                    <a:blip r:embed="rId24" cstate="print">
-                      <a:extLst>
-                        <a:ext uri="{28A0092B-C50C-407E-A947-70E740481C1C}">
-                          <a14:useLocalDpi xmlns:a14="http://schemas.microsoft.com/office/drawing/2010/main" val="0"/>
-                        </a:ext>
-                      </a:extLst>
-                    </a:blip>
-                    <a:stretch>
-                      <a:fillRect/>
-                    </a:stretch>
-                  </pic:blipFill>
-                  <pic:spPr>
-                    <a:xfrm>
-                      <a:off x="0" y="0"/>
-                      <a:ext cx="5274310" cy="1520825"/>
-                    </a:xfrm>
-                    <a:prstGeom prst="rect">
-                      <a:avLst/>
-                    </a:prstGeom>
-                  </pic:spPr>
-                </pic:pic>
-              </a:graphicData>
-            </a:graphic>
-          </wp:inline>
-        </w:drawing>
-      </w:r>
-    </w:p>
-    <w:p>
-      <w:pPr>
-        <w:ind w:left="780"/>
-      </w:pPr>
-      <w:r>
-        <w:rPr>
-          <w:rFonts w:hint="eastAsia"/>
-          <w:noProof/>
-        </w:rPr>
-        <w:drawing>
-          <wp:inline distT="0" distB="0" distL="0" distR="0">
-            <wp:extent cx="5274310" cy="1520825"/>
-            <wp:effectExtent l="0" t="0" r="2540" b="3175"/>
-            <wp:docPr id="14" name="图片 14"/>
-            <wp:cNvGraphicFramePr>
-              <a:graphicFrameLocks xmlns:a="http://schemas.openxmlformats.org/drawingml/2006/main" noChangeAspect="1"/>
-            </wp:cNvGraphicFramePr>
-            <a:graphic xmlns:a="http://schemas.openxmlformats.org/drawingml/2006/main">
-              <a:graphicData uri="http://schemas.openxmlformats.org/drawingml/2006/picture">
-                <pic:pic xmlns:pic="http://schemas.openxmlformats.org/drawingml/2006/picture">
-                  <pic:nvPicPr>
-                    <pic:cNvPr id="14" name="featurecloud.png"/>
                     <pic:cNvPicPr/>
                   </pic:nvPicPr>
                   <pic:blipFill>
@@ -2416,6 +2617,58 @@
         </w:drawing>
       </w:r>
     </w:p>
+    <w:p>
+      <w:pPr>
+        <w:ind w:left="780"/>
+      </w:pPr>
+      <w:r>
+        <w:rPr>
+          <w:rFonts w:hint="eastAsia"/>
+          <w:noProof/>
+        </w:rPr>
+        <w:drawing>
+          <wp:inline distT="0" distB="0" distL="0" distR="0">
+            <wp:extent cx="5274310" cy="1520825"/>
+            <wp:effectExtent l="0" t="0" r="2540" b="3175"/>
+            <wp:docPr id="14" name="图片 14"/>
+            <wp:cNvGraphicFramePr>
+              <a:graphicFrameLocks xmlns:a="http://schemas.openxmlformats.org/drawingml/2006/main" noChangeAspect="1"/>
+            </wp:cNvGraphicFramePr>
+            <a:graphic xmlns:a="http://schemas.openxmlformats.org/drawingml/2006/main">
+              <a:graphicData uri="http://schemas.openxmlformats.org/drawingml/2006/picture">
+                <pic:pic xmlns:pic="http://schemas.openxmlformats.org/drawingml/2006/picture">
+                  <pic:nvPicPr>
+                    <pic:cNvPr id="14" name="featurecloud.png"/>
+                    <pic:cNvPicPr/>
+                  </pic:nvPicPr>
+                  <pic:blipFill>
+                    <a:blip r:embed="rId26" cstate="print">
+                      <a:extLst>
+                        <a:ext uri="{28A0092B-C50C-407E-A947-70E740481C1C}">
+                          <a14:useLocalDpi xmlns:a14="http://schemas.microsoft.com/office/drawing/2010/main" val="0"/>
+                        </a:ext>
+                      </a:extLst>
+                    </a:blip>
+                    <a:stretch>
+                      <a:fillRect/>
+                    </a:stretch>
+                  </pic:blipFill>
+                  <pic:spPr>
+                    <a:xfrm>
+                      <a:off x="0" y="0"/>
+                      <a:ext cx="5274310" cy="1520825"/>
+                    </a:xfrm>
+                    <a:prstGeom prst="rect">
+                      <a:avLst/>
+                    </a:prstGeom>
+                  </pic:spPr>
+                </pic:pic>
+              </a:graphicData>
+            </a:graphic>
+          </wp:inline>
+        </w:drawing>
+      </w:r>
+    </w:p>
     <w:sectPr>
       <w:pgSz w:w="11906" w:h="16838"/>
       <w:pgMar w:top="1440" w:right="1800" w:bottom="1440" w:left="1800" w:header="851" w:footer="992" w:gutter="0"/>
@@ -2822,6 +3075,92 @@
       </w:pPr>
     </w:lvl>
   </w:abstractNum>
+  <w:abstractNum w:abstractNumId="4" w15:restartNumberingAfterBreak="0">
+    <w:nsid w:val="7724768C"/>
+    <w:multiLevelType w:val="hybridMultilevel"/>
+    <w:tmpl w:val="ECF29392"/>
+    <w:lvl w:ilvl="0" w:tplc="04090015">
+      <w:start w:val="1"/>
+      <w:numFmt w:val="upperLetter"/>
+      <w:lvlText w:val="%1."/>
+      <w:lvlJc w:val="left"/>
+      <w:pPr>
+        <w:ind w:left="420" w:hanging="420"/>
+      </w:pPr>
+    </w:lvl>
+    <w:lvl w:ilvl="1" w:tplc="04090019" w:tentative="1">
+      <w:start w:val="1"/>
+      <w:numFmt w:val="lowerLetter"/>
+      <w:lvlText w:val="%2)"/>
+      <w:lvlJc w:val="left"/>
+      <w:pPr>
+        <w:ind w:left="840" w:hanging="420"/>
+      </w:pPr>
+    </w:lvl>
+    <w:lvl w:ilvl="2" w:tplc="0409001B" w:tentative="1">
+      <w:start w:val="1"/>
+      <w:numFmt w:val="lowerRoman"/>
+      <w:lvlText w:val="%3."/>
+      <w:lvlJc w:val="right"/>
+      <w:pPr>
+        <w:ind w:left="1260" w:hanging="420"/>
+      </w:pPr>
+    </w:lvl>
+    <w:lvl w:ilvl="3" w:tplc="0409000F" w:tentative="1">
+      <w:start w:val="1"/>
+      <w:numFmt w:val="decimal"/>
+      <w:lvlText w:val="%4."/>
+      <w:lvlJc w:val="left"/>
+      <w:pPr>
+        <w:ind w:left="1680" w:hanging="420"/>
+      </w:pPr>
+    </w:lvl>
+    <w:lvl w:ilvl="4" w:tplc="04090019" w:tentative="1">
+      <w:start w:val="1"/>
+      <w:numFmt w:val="lowerLetter"/>
+      <w:lvlText w:val="%5)"/>
+      <w:lvlJc w:val="left"/>
+      <w:pPr>
+        <w:ind w:left="2100" w:hanging="420"/>
+      </w:pPr>
+    </w:lvl>
+    <w:lvl w:ilvl="5" w:tplc="0409001B" w:tentative="1">
+      <w:start w:val="1"/>
+      <w:numFmt w:val="lowerRoman"/>
+      <w:lvlText w:val="%6."/>
+      <w:lvlJc w:val="right"/>
+      <w:pPr>
+        <w:ind w:left="2520" w:hanging="420"/>
+      </w:pPr>
+    </w:lvl>
+    <w:lvl w:ilvl="6" w:tplc="0409000F" w:tentative="1">
+      <w:start w:val="1"/>
+      <w:numFmt w:val="decimal"/>
+      <w:lvlText w:val="%7."/>
+      <w:lvlJc w:val="left"/>
+      <w:pPr>
+        <w:ind w:left="2940" w:hanging="420"/>
+      </w:pPr>
+    </w:lvl>
+    <w:lvl w:ilvl="7" w:tplc="04090019" w:tentative="1">
+      <w:start w:val="1"/>
+      <w:numFmt w:val="lowerLetter"/>
+      <w:lvlText w:val="%8)"/>
+      <w:lvlJc w:val="left"/>
+      <w:pPr>
+        <w:ind w:left="3360" w:hanging="420"/>
+      </w:pPr>
+    </w:lvl>
+    <w:lvl w:ilvl="8" w:tplc="0409001B" w:tentative="1">
+      <w:start w:val="1"/>
+      <w:numFmt w:val="lowerRoman"/>
+      <w:lvlText w:val="%9."/>
+      <w:lvlJc w:val="right"/>
+      <w:pPr>
+        <w:ind w:left="3780" w:hanging="420"/>
+      </w:pPr>
+    </w:lvl>
+  </w:abstractNum>
   <w:num w:numId="1">
     <w:abstractNumId w:val="0"/>
   </w:num>
@@ -2833,6 +3172,9 @@
   </w:num>
   <w:num w:numId="4">
     <w:abstractNumId w:val="1"/>
+  </w:num>
+  <w:num w:numId="5">
+    <w:abstractNumId w:val="4"/>
   </w:num>
 </w:numbering>
 </file>
@@ -3006,7 +3348,7 @@
     <w:lsdException w:name="Table Web 2" w:semiHidden="1" w:unhideWhenUsed="1"/>
     <w:lsdException w:name="Table Web 3" w:semiHidden="1" w:unhideWhenUsed="1"/>
     <w:lsdException w:name="Balloon Text" w:semiHidden="1" w:unhideWhenUsed="1"/>
-    <w:lsdException w:name="Table Grid" w:semiHidden="1" w:uiPriority="39" w:unhideWhenUsed="1"/>
+    <w:lsdException w:name="Table Grid" w:uiPriority="39"/>
     <w:lsdException w:name="Table Theme" w:semiHidden="1" w:unhideWhenUsed="1"/>
     <w:lsdException w:name="Placeholder Text" w:semiHidden="1"/>
     <w:lsdException w:name="No Spacing" w:uiPriority="1" w:qFormat="1"/>

</xml_diff>